<commit_message>
last commits of second sem
</commit_message>
<xml_diff>
--- a/SEM_2/OPD/lab4/Ahrorovk report lab 4.docx
+++ b/SEM_2/OPD/lab4/Ahrorovk report lab 4.docx
@@ -1,6 +1,6 @@
 
 <file path=word/document.xml><?xml version="1.0" encoding="utf-8"?>
-<w:document xmlns:wpc="http://schemas.microsoft.com/office/word/2010/wordprocessingCanvas" xmlns:cx="http://schemas.microsoft.com/office/drawing/2014/chartex" xmlns:cx1="http://schemas.microsoft.com/office/drawing/2015/9/8/chartex" xmlns:cx2="http://schemas.microsoft.com/office/drawing/2015/10/21/chartex" xmlns:cx3="http://schemas.microsoft.com/office/drawing/2016/5/9/chartex" xmlns:cx4="http://schemas.microsoft.com/office/drawing/2016/5/10/chartex" xmlns:cx5="http://schemas.microsoft.com/office/drawing/2016/5/11/chartex" xmlns:cx6="http://schemas.microsoft.com/office/drawing/2016/5/12/chartex" xmlns:cx7="http://schemas.microsoft.com/office/drawing/2016/5/13/chartex" xmlns:cx8="http://schemas.microsoft.com/office/drawing/2016/5/14/chartex" xmlns:mc="http://schemas.openxmlformats.org/markup-compatibility/2006" xmlns:aink="http://schemas.microsoft.com/office/drawing/2016/ink" xmlns:am3d="http://schemas.microsoft.com/office/drawing/2017/model3d" xmlns:o="urn:schemas-microsoft-com:office:office" xmlns:oel="http://schemas.microsoft.com/office/2019/extlst" xmlns:r="http://schemas.openxmlformats.org/officeDocument/2006/relationships" xmlns:m="http://schemas.openxmlformats.org/officeDocument/2006/math" xmlns:v="urn:schemas-microsoft-com:vml" xmlns:wp14="http://schemas.microsoft.com/office/word/2010/wordprocessingDrawing" xmlns:wp="http://schemas.openxmlformats.org/drawingml/2006/wordprocessingDrawing" xmlns:w10="urn:schemas-microsoft-com:office:word" xmlns:w="http://schemas.openxmlformats.org/wordprocessingml/2006/main" xmlns:w14="http://schemas.microsoft.com/office/word/2010/wordml" xmlns:w15="http://schemas.microsoft.com/office/word/2012/wordml" xmlns:w16cex="http://schemas.microsoft.com/office/word/2018/wordml/cex" xmlns:w16cid="http://schemas.microsoft.com/office/word/2016/wordml/cid" xmlns:w16="http://schemas.microsoft.com/office/word/2018/wordml" xmlns:w16du="http://schemas.microsoft.com/office/word/2023/wordml/word16du" xmlns:w16sdtdh="http://schemas.microsoft.com/office/word/2020/wordml/sdtdatahash" xmlns:w16se="http://schemas.microsoft.com/office/word/2015/wordml/symex" xmlns:wpg="http://schemas.microsoft.com/office/word/2010/wordprocessingGroup" xmlns:wpi="http://schemas.microsoft.com/office/word/2010/wordprocessingInk" xmlns:wne="http://schemas.microsoft.com/office/word/2006/wordml" xmlns:wps="http://schemas.microsoft.com/office/word/2010/wordprocessingShape" mc:Ignorable="w14 w15 w16se w16cid w16 w16cex w16sdtdh w16du wp14">
+<w:document xmlns:wpc="http://schemas.microsoft.com/office/word/2010/wordprocessingCanvas" xmlns:cx="http://schemas.microsoft.com/office/drawing/2014/chartex" xmlns:cx1="http://schemas.microsoft.com/office/drawing/2015/9/8/chartex" xmlns:cx2="http://schemas.microsoft.com/office/drawing/2015/10/21/chartex" xmlns:cx3="http://schemas.microsoft.com/office/drawing/2016/5/9/chartex" xmlns:cx4="http://schemas.microsoft.com/office/drawing/2016/5/10/chartex" xmlns:cx5="http://schemas.microsoft.com/office/drawing/2016/5/11/chartex" xmlns:cx6="http://schemas.microsoft.com/office/drawing/2016/5/12/chartex" xmlns:cx7="http://schemas.microsoft.com/office/drawing/2016/5/13/chartex" xmlns:cx8="http://schemas.microsoft.com/office/drawing/2016/5/14/chartex" xmlns:mc="http://schemas.openxmlformats.org/markup-compatibility/2006" xmlns:aink="http://schemas.microsoft.com/office/drawing/2016/ink" xmlns:am3d="http://schemas.microsoft.com/office/drawing/2017/model3d" xmlns:o="urn:schemas-microsoft-com:office:office" xmlns:oel="http://schemas.microsoft.com/office/2019/extlst" xmlns:r="http://schemas.openxmlformats.org/officeDocument/2006/relationships" xmlns:m="http://schemas.openxmlformats.org/officeDocument/2006/math" xmlns:v="urn:schemas-microsoft-com:vml" xmlns:wp14="http://schemas.microsoft.com/office/word/2010/wordprocessingDrawing" xmlns:wp="http://schemas.openxmlformats.org/drawingml/2006/wordprocessingDrawing" xmlns:w10="urn:schemas-microsoft-com:office:word" xmlns:w="http://schemas.openxmlformats.org/wordprocessingml/2006/main" xmlns:w14="http://schemas.microsoft.com/office/word/2010/wordml" xmlns:w15="http://schemas.microsoft.com/office/word/2012/wordml" xmlns:w16cex="http://schemas.microsoft.com/office/word/2018/wordml/cex" xmlns:w16cid="http://schemas.microsoft.com/office/word/2016/wordml/cid" xmlns:w16="http://schemas.microsoft.com/office/word/2018/wordml" xmlns:w16du="http://schemas.microsoft.com/office/word/2023/wordml/word16du" xmlns:w16sdtdh="http://schemas.microsoft.com/office/word/2020/wordml/sdtdatahash" xmlns:w16sdtfl="http://schemas.microsoft.com/office/word/2024/wordml/sdtformatlock" xmlns:w16se="http://schemas.microsoft.com/office/word/2015/wordml/symex" xmlns:wpg="http://schemas.microsoft.com/office/word/2010/wordprocessingGroup" xmlns:wpi="http://schemas.microsoft.com/office/word/2010/wordprocessingInk" xmlns:wne="http://schemas.microsoft.com/office/word/2006/wordml" xmlns:wps="http://schemas.microsoft.com/office/word/2010/wordprocessingShape" mc:Ignorable="w14 w15 w16se w16cid w16 w16cex w16sdtdh w16sdtfl w16du wp14">
   <w:body>
     <w:p>
       <w:pPr>
@@ -539,7 +539,13 @@
         </w:rPr>
       </w:pPr>
       <w:r>
-        <w:t>Санкт-Петербург, 2024г</w:t>
+        <w:t>Санкт-Петербург, 202</w:t>
+      </w:r>
+      <w:r>
+        <w:t>5</w:t>
+      </w:r>
+      <w:r>
+        <w:t>г</w:t>
       </w:r>
     </w:p>
     <w:sdt>
@@ -973,21 +979,7 @@
               <w:rStyle w:val="Hyperlink"/>
               <w:noProof/>
             </w:rPr>
-            <w:t>Расположение данных</w:t>
-          </w:r>
-          <w:r>
-            <w:rPr>
-              <w:rStyle w:val="Hyperlink"/>
-              <w:noProof/>
-            </w:rPr>
-            <w:t xml:space="preserve"> </w:t>
-          </w:r>
-          <w:r>
-            <w:rPr>
-              <w:rStyle w:val="Hyperlink"/>
-              <w:noProof/>
-            </w:rPr>
-            <w:t>в памяти</w:t>
+            <w:t>Расположение данных в памяти</w:t>
           </w:r>
           <w:r>
             <w:rPr>
@@ -1262,7 +1254,6 @@
           <w:bCs/>
           <w:sz w:val="22"/>
           <w:szCs w:val="14"/>
-          <w:lang w:val="en-US"/>
         </w:rPr>
       </w:pPr>
     </w:p>
@@ -8543,17 +8534,7 @@
                     <w:szCs w:val="28"/>
                     <w:lang w:val="ru-RU"/>
                   </w:rPr>
-                  <m:t>&lt;</m:t>
-                </m:r>
-                <m:r>
-                  <w:rPr>
-                    <w:rFonts w:ascii="Cambria Math" w:eastAsia="Cambria Math" w:hAnsi="Cambria Math" w:cs="Cambria Math"/>
-                    <w:color w:val="00B050"/>
-                    <w:sz w:val="28"/>
-                    <w:szCs w:val="28"/>
-                    <w:lang w:val="ru-RU"/>
-                  </w:rPr>
-                  <m:t>18</m:t>
+                  <m:t>&lt;18</m:t>
                 </m:r>
               </m:e>
             </m:eqArr>
@@ -8914,22 +8895,34 @@
       <w:r>
         <w:rPr>
           <w:rFonts w:eastAsia="Times New Roman" w:cs="Times New Roman"/>
-          <w:lang w:val="en-US"/>
-        </w:rPr>
-        <w:t xml:space="preserve"> Y</w:t>
-      </w:r>
-      <w:r>
-        <w:rPr>
-          <w:rFonts w:eastAsia="Times New Roman" w:cs="Times New Roman"/>
-        </w:rPr>
-        <w:t>,</w:t>
+        </w:rPr>
+        <w:t xml:space="preserve"> </w:t>
       </w:r>
       <w:r>
         <w:rPr>
           <w:rFonts w:eastAsia="Times New Roman" w:cs="Times New Roman"/>
           <w:lang w:val="en-US"/>
         </w:rPr>
-        <w:t xml:space="preserve"> Z</w:t>
+        <w:t>Y</w:t>
+      </w:r>
+      <w:r>
+        <w:rPr>
+          <w:rFonts w:eastAsia="Times New Roman" w:cs="Times New Roman"/>
+        </w:rPr>
+        <w:t>,</w:t>
+      </w:r>
+      <w:r>
+        <w:rPr>
+          <w:rFonts w:eastAsia="Times New Roman" w:cs="Times New Roman"/>
+        </w:rPr>
+        <w:t xml:space="preserve"> </w:t>
+      </w:r>
+      <w:r>
+        <w:rPr>
+          <w:rFonts w:eastAsia="Times New Roman" w:cs="Times New Roman"/>
+          <w:lang w:val="en-US"/>
+        </w:rPr>
+        <w:t>Z</w:t>
       </w:r>
       <w:r>
         <w:rPr>
@@ -8972,7 +8965,6 @@
       <w:r>
         <w:rPr>
           <w:rFonts w:eastAsia="Times New Roman" w:cs="Times New Roman"/>
-          <w:lang w:val="en-US"/>
         </w:rPr>
         <w:t xml:space="preserve"> </w:t>
       </w:r>
@@ -9694,6 +9686,7 @@
       <w:r>
         <w:rPr>
           <w:rFonts w:ascii="Cambria Math" w:hAnsi="Cambria Math" w:cs="Cambria Math"/>
+          <w:lang w:val="ru-RU"/>
         </w:rPr>
         <w:t xml:space="preserve"> </w:t>
       </w:r>
@@ -20102,406 +20095,31 @@
     <w:p>
       <w:pPr>
         <w:pStyle w:val="BodyText"/>
-        <w:ind w:left="2749"/>
-        <w:rPr>
+        <w:rPr>
+          <w:color w:val="0D0D0D" w:themeColor="text1" w:themeTint="F2"/>
           <w:lang w:val="en-US"/>
         </w:rPr>
       </w:pPr>
       <w:r>
         <w:rPr>
+          <w:color w:val="F2F2F2" w:themeColor="background1" w:themeShade="F2"/>
           <w:lang w:val="en-US"/>
         </w:rPr>
-        <w:t>ORG</w:t>
-      </w:r>
-      <w:r>
-        <w:rPr>
+        <w:t xml:space="preserve">  </w:t>
+      </w:r>
+      <w:r>
+        <w:rPr>
+          <w:color w:val="0D0D0D" w:themeColor="text1" w:themeTint="F2"/>
           <w:lang w:val="en-US"/>
         </w:rPr>
-        <w:tab/>
-      </w:r>
-      <w:r>
-        <w:rPr>
-          <w:lang w:val="en-US"/>
-        </w:rPr>
-        <w:tab/>
-        <w:t>0x10</w:t>
+        <w:t xml:space="preserve">      ORG     0x10</w:t>
       </w:r>
     </w:p>
     <w:p>
       <w:pPr>
         <w:pStyle w:val="BodyText"/>
-        <w:ind w:left="1309"/>
-        <w:rPr>
-          <w:lang w:val="en-US"/>
-        </w:rPr>
-      </w:pPr>
-      <w:r>
-        <w:rPr>
-          <w:lang w:val="en-US"/>
-        </w:rPr>
-        <w:t>FIRST_H:</w:t>
-      </w:r>
-      <w:r>
-        <w:rPr>
-          <w:lang w:val="en-US"/>
-        </w:rPr>
-        <w:tab/>
-        <w:t>WORD</w:t>
-      </w:r>
-      <w:r>
-        <w:rPr>
-          <w:lang w:val="en-US"/>
-        </w:rPr>
-        <w:tab/>
-        <w:t>0x0000</w:t>
-      </w:r>
-    </w:p>
-    <w:p>
-      <w:pPr>
-        <w:pStyle w:val="BodyText"/>
-        <w:ind w:left="1309"/>
-        <w:rPr>
-          <w:lang w:val="en-US"/>
-        </w:rPr>
-      </w:pPr>
-      <w:r>
-        <w:rPr>
-          <w:lang w:val="en-US"/>
-        </w:rPr>
-        <w:t>FIRST_L:</w:t>
-      </w:r>
-      <w:r>
-        <w:rPr>
-          <w:lang w:val="en-US"/>
-        </w:rPr>
-        <w:tab/>
-        <w:t>WORD</w:t>
-      </w:r>
-      <w:r>
-        <w:rPr>
-          <w:lang w:val="en-US"/>
-        </w:rPr>
-        <w:tab/>
-        <w:t>0x7FFF</w:t>
-      </w:r>
-    </w:p>
-    <w:p>
-      <w:pPr>
-        <w:pStyle w:val="BodyText"/>
-        <w:ind w:left="1309"/>
-        <w:rPr>
-          <w:lang w:val="en-US"/>
-        </w:rPr>
-      </w:pPr>
-      <w:r>
-        <w:rPr>
-          <w:lang w:val="en-US"/>
-        </w:rPr>
-        <w:t>SECND_H:</w:t>
-      </w:r>
-      <w:r>
-        <w:rPr>
-          <w:lang w:val="en-US"/>
-        </w:rPr>
-        <w:tab/>
-        <w:t>WORD</w:t>
-      </w:r>
-      <w:r>
-        <w:rPr>
-          <w:lang w:val="en-US"/>
-        </w:rPr>
-        <w:tab/>
-        <w:t>0x0000</w:t>
-      </w:r>
-    </w:p>
-    <w:p>
-      <w:pPr>
-        <w:pStyle w:val="BodyText"/>
-        <w:ind w:left="1309"/>
-        <w:rPr>
-          <w:lang w:val="en-US"/>
-        </w:rPr>
-      </w:pPr>
-      <w:r>
-        <w:rPr>
-          <w:lang w:val="en-US"/>
-        </w:rPr>
-        <w:t>SECND_L:</w:t>
-      </w:r>
-      <w:r>
-        <w:rPr>
-          <w:lang w:val="en-US"/>
-        </w:rPr>
-        <w:tab/>
-        <w:t>WORD</w:t>
-      </w:r>
-      <w:r>
-        <w:rPr>
-          <w:lang w:val="en-US"/>
-        </w:rPr>
-        <w:tab/>
-        <w:t>0x7FFF</w:t>
-      </w:r>
-    </w:p>
-    <w:p>
-      <w:pPr>
-        <w:pStyle w:val="BodyText"/>
-        <w:ind w:left="1309"/>
-        <w:rPr>
-          <w:lang w:val="en-US"/>
-        </w:rPr>
-      </w:pPr>
-      <w:r>
-        <w:rPr>
-          <w:lang w:val="en-US"/>
-        </w:rPr>
-        <w:t>THIRD_H:</w:t>
-      </w:r>
-      <w:r>
-        <w:rPr>
-          <w:lang w:val="en-US"/>
-        </w:rPr>
-        <w:tab/>
-        <w:t>WORD</w:t>
-      </w:r>
-      <w:r>
-        <w:rPr>
-          <w:lang w:val="en-US"/>
-        </w:rPr>
-        <w:tab/>
-        <w:t>0x0000</w:t>
-      </w:r>
-    </w:p>
-    <w:p>
-      <w:pPr>
-        <w:pStyle w:val="BodyText"/>
-        <w:ind w:left="1309"/>
-        <w:rPr>
-          <w:lang w:val="en-US"/>
-        </w:rPr>
-      </w:pPr>
-      <w:r>
-        <w:rPr>
-          <w:lang w:val="en-US"/>
-        </w:rPr>
-        <w:t>THIRD_L:</w:t>
-      </w:r>
-      <w:r>
-        <w:rPr>
-          <w:lang w:val="en-US"/>
-        </w:rPr>
-        <w:tab/>
-        <w:t>WORD</w:t>
-      </w:r>
-      <w:r>
-        <w:rPr>
-          <w:lang w:val="en-US"/>
-        </w:rPr>
-        <w:tab/>
-        <w:t>0x7FFF</w:t>
-      </w:r>
-    </w:p>
-    <w:p>
-      <w:pPr>
-        <w:pStyle w:val="BodyText"/>
-        <w:ind w:left="1309"/>
-        <w:rPr>
-          <w:lang w:val="en-US"/>
-        </w:rPr>
-      </w:pPr>
-      <w:r>
-        <w:rPr>
-          <w:lang w:val="en-US"/>
-        </w:rPr>
-        <w:t xml:space="preserve">FOURTH_H: </w:t>
-      </w:r>
-      <w:r>
-        <w:rPr>
-          <w:lang w:val="en-US"/>
-        </w:rPr>
-        <w:tab/>
-      </w:r>
-      <w:r>
-        <w:rPr>
-          <w:lang w:val="en-US"/>
-        </w:rPr>
-        <w:t xml:space="preserve">WORD </w:t>
-      </w:r>
-      <w:r>
-        <w:rPr>
-          <w:lang w:val="en-US"/>
-        </w:rPr>
-        <w:tab/>
-        <w:t>0x0000</w:t>
-      </w:r>
-    </w:p>
-    <w:p>
-      <w:pPr>
-        <w:pStyle w:val="BodyText"/>
-        <w:ind w:left="1309"/>
-        <w:rPr>
-          <w:lang w:val="en-US"/>
-        </w:rPr>
-      </w:pPr>
-      <w:r>
-        <w:rPr>
-          <w:lang w:val="en-US"/>
-        </w:rPr>
-        <w:t xml:space="preserve">FOURTH_L: </w:t>
-      </w:r>
-      <w:r>
-        <w:rPr>
-          <w:lang w:val="en-US"/>
-        </w:rPr>
-        <w:tab/>
-      </w:r>
-      <w:r>
-        <w:rPr>
-          <w:lang w:val="en-US"/>
-        </w:rPr>
-        <w:t xml:space="preserve">WORD </w:t>
-      </w:r>
-      <w:r>
-        <w:rPr>
-          <w:lang w:val="en-US"/>
-        </w:rPr>
-        <w:tab/>
-        <w:t>0x7FFF</w:t>
-      </w:r>
-    </w:p>
-    <w:p>
-      <w:pPr>
-        <w:pStyle w:val="BodyText"/>
-        <w:ind w:left="1309"/>
-        <w:rPr>
-          <w:lang w:val="en-US"/>
-        </w:rPr>
-      </w:pPr>
-      <w:r>
-        <w:rPr>
-          <w:lang w:val="en-US"/>
-        </w:rPr>
-        <w:t>FIFTH_H:</w:t>
-      </w:r>
-      <w:r>
-        <w:rPr>
-          <w:lang w:val="en-US"/>
-        </w:rPr>
-        <w:tab/>
-        <w:t xml:space="preserve">WORD </w:t>
-      </w:r>
-      <w:r>
-        <w:rPr>
-          <w:lang w:val="en-US"/>
-        </w:rPr>
-        <w:tab/>
-        <w:t>0x0000</w:t>
-      </w:r>
-    </w:p>
-    <w:p>
-      <w:pPr>
-        <w:pStyle w:val="BodyText"/>
-        <w:ind w:left="1309"/>
-        <w:rPr>
-          <w:lang w:val="en-US"/>
-        </w:rPr>
-      </w:pPr>
-      <w:r>
-        <w:rPr>
-          <w:lang w:val="en-US"/>
-        </w:rPr>
-        <w:t>FIFTH_L:</w:t>
-      </w:r>
-      <w:r>
-        <w:rPr>
-          <w:lang w:val="en-US"/>
-        </w:rPr>
-        <w:tab/>
-        <w:t xml:space="preserve">WORD </w:t>
-      </w:r>
-      <w:r>
-        <w:rPr>
-          <w:lang w:val="en-US"/>
-        </w:rPr>
-        <w:tab/>
-        <w:t>0x7FFF</w:t>
-      </w:r>
-    </w:p>
-    <w:p>
-      <w:pPr>
-        <w:pStyle w:val="BodyText"/>
-        <w:ind w:left="1309"/>
-        <w:rPr>
-          <w:lang w:val="en-US"/>
-        </w:rPr>
-      </w:pPr>
-      <w:r>
-        <w:rPr>
-          <w:lang w:val="en-US"/>
-        </w:rPr>
-        <w:t>R_H:</w:t>
-      </w:r>
-      <w:r>
-        <w:rPr>
-          <w:lang w:val="en-US"/>
-        </w:rPr>
-        <w:tab/>
-      </w:r>
-      <w:r>
-        <w:rPr>
-          <w:lang w:val="en-US"/>
-        </w:rPr>
-        <w:tab/>
-        <w:t>WORD</w:t>
-      </w:r>
-      <w:r>
-        <w:rPr>
-          <w:lang w:val="en-US"/>
-        </w:rPr>
-        <w:tab/>
-        <w:t>0</w:t>
-      </w:r>
-    </w:p>
-    <w:p>
-      <w:pPr>
-        <w:pStyle w:val="BodyText"/>
-        <w:ind w:left="1309"/>
-        <w:rPr>
-          <w:lang w:val="en-US"/>
-        </w:rPr>
-      </w:pPr>
-      <w:r>
-        <w:rPr>
-          <w:lang w:val="en-US"/>
-        </w:rPr>
-        <w:t>R_L:</w:t>
-      </w:r>
-      <w:r>
-        <w:rPr>
-          <w:lang w:val="en-US"/>
-        </w:rPr>
-        <w:tab/>
-      </w:r>
-      <w:r>
-        <w:rPr>
-          <w:lang w:val="en-US"/>
-        </w:rPr>
-        <w:tab/>
-        <w:t>WORD</w:t>
-      </w:r>
-      <w:r>
-        <w:rPr>
-          <w:lang w:val="en-US"/>
-        </w:rPr>
-        <w:tab/>
-        <w:t>0</w:t>
-      </w:r>
-    </w:p>
-    <w:p>
-      <w:pPr>
-        <w:pStyle w:val="BodyText"/>
-        <w:ind w:left="1309"/>
-        <w:rPr>
+        <w:rPr>
+          <w:color w:val="0D0D0D" w:themeColor="text1" w:themeTint="F2"/>
           <w:lang w:val="en-US"/>
         </w:rPr>
       </w:pPr>
@@ -20509,1592 +20127,1520 @@
     <w:p>
       <w:pPr>
         <w:pStyle w:val="BodyText"/>
-        <w:ind w:left="1309"/>
-        <w:rPr>
+        <w:rPr>
+          <w:color w:val="0D0D0D" w:themeColor="text1" w:themeTint="F2"/>
           <w:lang w:val="en-US"/>
         </w:rPr>
       </w:pPr>
       <w:r>
         <w:rPr>
+          <w:color w:val="0D0D0D" w:themeColor="text1" w:themeTint="F2"/>
           <w:lang w:val="en-US"/>
         </w:rPr>
-        <w:t>START:</w:t>
-      </w:r>
-      <w:r>
-        <w:rPr>
-          <w:lang w:val="en-US"/>
-        </w:rPr>
-        <w:tab/>
-        <w:t>CLA</w:t>
+        <w:t>FIRST_H:    WORD    0x0000</w:t>
       </w:r>
     </w:p>
     <w:p>
       <w:pPr>
         <w:pStyle w:val="BodyText"/>
-        <w:ind w:left="1309"/>
-        <w:rPr>
+        <w:rPr>
+          <w:color w:val="0D0D0D" w:themeColor="text1" w:themeTint="F2"/>
           <w:lang w:val="en-US"/>
         </w:rPr>
       </w:pPr>
       <w:r>
         <w:rPr>
+          <w:color w:val="0D0D0D" w:themeColor="text1" w:themeTint="F2"/>
           <w:lang w:val="en-US"/>
         </w:rPr>
-        <w:tab/>
-      </w:r>
-      <w:r>
-        <w:rPr>
-          <w:lang w:val="en-US"/>
-        </w:rPr>
-        <w:tab/>
-        <w:t>ST</w:t>
-      </w:r>
-      <w:r>
-        <w:rPr>
-          <w:lang w:val="en-US"/>
-        </w:rPr>
-        <w:tab/>
-      </w:r>
-      <w:r>
-        <w:rPr>
-          <w:lang w:val="en-US"/>
-        </w:rPr>
-        <w:tab/>
-        <w:t>R_H</w:t>
-      </w:r>
-      <w:r>
-        <w:rPr>
-          <w:lang w:val="en-US"/>
-        </w:rPr>
-        <w:tab/>
-        <w:t xml:space="preserve">; </w:t>
-      </w:r>
-      <w:proofErr w:type="spellStart"/>
-      <w:r>
-        <w:rPr>
-          <w:lang w:val="en-US"/>
-        </w:rPr>
-        <w:t>Очищаем</w:t>
-      </w:r>
-      <w:proofErr w:type="spellEnd"/>
-      <w:r>
-        <w:rPr>
-          <w:lang w:val="en-US"/>
-        </w:rPr>
-        <w:t xml:space="preserve"> R_H</w:t>
+        <w:t>FIRST_L:    WORD    0x7FFF</w:t>
       </w:r>
     </w:p>
     <w:p>
       <w:pPr>
         <w:pStyle w:val="BodyText"/>
-        <w:ind w:left="1309"/>
-        <w:rPr>
+        <w:rPr>
+          <w:color w:val="0D0D0D" w:themeColor="text1" w:themeTint="F2"/>
           <w:lang w:val="en-US"/>
         </w:rPr>
       </w:pPr>
       <w:r>
         <w:rPr>
+          <w:color w:val="0D0D0D" w:themeColor="text1" w:themeTint="F2"/>
           <w:lang w:val="en-US"/>
         </w:rPr>
-        <w:tab/>
-      </w:r>
-      <w:r>
-        <w:rPr>
-          <w:lang w:val="en-US"/>
-        </w:rPr>
-        <w:tab/>
-        <w:t>ST</w:t>
-      </w:r>
-      <w:r>
-        <w:rPr>
-          <w:lang w:val="en-US"/>
-        </w:rPr>
-        <w:tab/>
-      </w:r>
-      <w:r>
-        <w:rPr>
-          <w:lang w:val="en-US"/>
-        </w:rPr>
-        <w:tab/>
-        <w:t>R_L</w:t>
-      </w:r>
-      <w:r>
-        <w:rPr>
-          <w:lang w:val="en-US"/>
-        </w:rPr>
-        <w:tab/>
-        <w:t xml:space="preserve">; </w:t>
-      </w:r>
-      <w:proofErr w:type="spellStart"/>
-      <w:r>
-        <w:rPr>
-          <w:lang w:val="en-US"/>
-        </w:rPr>
-        <w:t>Очищаем</w:t>
-      </w:r>
-      <w:proofErr w:type="spellEnd"/>
-      <w:r>
-        <w:rPr>
-          <w:lang w:val="en-US"/>
-        </w:rPr>
-        <w:t xml:space="preserve"> R_L</w:t>
+        <w:t>SECND_H:    WORD    0x0000</w:t>
       </w:r>
     </w:p>
     <w:p>
       <w:pPr>
         <w:pStyle w:val="BodyText"/>
-        <w:ind w:left="1309"/>
+        <w:rPr>
+          <w:color w:val="0D0D0D" w:themeColor="text1" w:themeTint="F2"/>
+          <w:lang w:val="en-US"/>
+        </w:rPr>
       </w:pPr>
       <w:r>
         <w:rPr>
+          <w:color w:val="0D0D0D" w:themeColor="text1" w:themeTint="F2"/>
           <w:lang w:val="en-US"/>
         </w:rPr>
-        <w:tab/>
-      </w:r>
-      <w:r>
-        <w:rPr>
-          <w:lang w:val="en-US"/>
-        </w:rPr>
-        <w:tab/>
-        <w:t>LD</w:t>
-      </w:r>
-      <w:r>
-        <w:tab/>
-      </w:r>
-      <w:r>
-        <w:tab/>
-      </w:r>
-      <w:r>
-        <w:rPr>
-          <w:lang w:val="en-US"/>
-        </w:rPr>
-        <w:t>FIRST</w:t>
-      </w:r>
-      <w:r>
-        <w:t>_</w:t>
-      </w:r>
-      <w:r>
-        <w:rPr>
-          <w:lang w:val="en-US"/>
-        </w:rPr>
-        <w:t>L</w:t>
-      </w:r>
-      <w:r>
-        <w:tab/>
-        <w:t xml:space="preserve">; Загружаем в </w:t>
-      </w:r>
-      <w:r>
-        <w:rPr>
-          <w:lang w:val="en-US"/>
-        </w:rPr>
-        <w:t>AC</w:t>
-      </w:r>
-      <w:r>
-        <w:t xml:space="preserve"> младший байт первого эл.</w:t>
+        <w:t>SECND_L:    WORD    0x7FFF</w:t>
       </w:r>
     </w:p>
     <w:p>
       <w:pPr>
         <w:pStyle w:val="BodyText"/>
-        <w:ind w:left="1309"/>
+        <w:rPr>
+          <w:color w:val="0D0D0D" w:themeColor="text1" w:themeTint="F2"/>
+          <w:lang w:val="en-US"/>
+        </w:rPr>
       </w:pPr>
       <w:r>
-        <w:tab/>
-      </w:r>
-      <w:r>
-        <w:tab/>
-      </w:r>
-      <w:r>
-        <w:rPr>
+        <w:rPr>
+          <w:color w:val="0D0D0D" w:themeColor="text1" w:themeTint="F2"/>
           <w:lang w:val="en-US"/>
         </w:rPr>
-        <w:t>ADD</w:t>
-      </w:r>
-      <w:r>
-        <w:tab/>
-      </w:r>
-      <w:r>
-        <w:tab/>
-      </w:r>
-      <w:r>
-        <w:rPr>
-          <w:lang w:val="en-US"/>
-        </w:rPr>
-        <w:t>SECND</w:t>
-      </w:r>
-      <w:r>
-        <w:t>_</w:t>
-      </w:r>
-      <w:r>
-        <w:rPr>
-          <w:lang w:val="en-US"/>
-        </w:rPr>
-        <w:t>L</w:t>
-      </w:r>
-      <w:r>
-        <w:tab/>
-        <w:t xml:space="preserve">; Складываем с </w:t>
-      </w:r>
-      <w:r>
-        <w:rPr>
-          <w:lang w:val="en-US"/>
-        </w:rPr>
-        <w:t>AC</w:t>
-      </w:r>
-      <w:r>
-        <w:t xml:space="preserve"> </w:t>
-      </w:r>
-      <w:r>
-        <w:lastRenderedPageBreak/>
-        <w:t xml:space="preserve">младший байт второго эл. (При переполнении </w:t>
-      </w:r>
-      <w:r>
-        <w:rPr>
-          <w:lang w:val="en-US"/>
-        </w:rPr>
-        <w:t>C</w:t>
-      </w:r>
-      <w:r>
-        <w:t>=1)</w:t>
-      </w:r>
-      <w:r>
-        <w:tab/>
+        <w:t>THIRD_H:    WORD    0x0000</w:t>
       </w:r>
     </w:p>
     <w:p>
       <w:pPr>
         <w:pStyle w:val="BodyText"/>
-        <w:ind w:left="1309"/>
+        <w:rPr>
+          <w:color w:val="0D0D0D" w:themeColor="text1" w:themeTint="F2"/>
+          <w:lang w:val="en-US"/>
+        </w:rPr>
       </w:pPr>
       <w:r>
-        <w:tab/>
-      </w:r>
-      <w:r>
-        <w:tab/>
-      </w:r>
-      <w:r>
-        <w:rPr>
+        <w:rPr>
+          <w:color w:val="0D0D0D" w:themeColor="text1" w:themeTint="F2"/>
           <w:lang w:val="en-US"/>
         </w:rPr>
-        <w:t>ST</w:t>
-      </w:r>
-      <w:r>
-        <w:tab/>
-      </w:r>
-      <w:r>
-        <w:tab/>
-      </w:r>
-      <w:r>
-        <w:rPr>
-          <w:lang w:val="en-US"/>
-        </w:rPr>
-        <w:t>R</w:t>
-      </w:r>
-      <w:r>
-        <w:t>_</w:t>
-      </w:r>
-      <w:r>
-        <w:rPr>
-          <w:lang w:val="en-US"/>
-        </w:rPr>
-        <w:t>L</w:t>
-      </w:r>
-      <w:r>
-        <w:tab/>
-        <w:t xml:space="preserve">; Загружаем в результат в </w:t>
-      </w:r>
-      <w:r>
-        <w:rPr>
-          <w:lang w:val="en-US"/>
-        </w:rPr>
-        <w:t>R</w:t>
-      </w:r>
-      <w:r>
-        <w:t>_</w:t>
-      </w:r>
-      <w:r>
-        <w:rPr>
-          <w:lang w:val="en-US"/>
-        </w:rPr>
-        <w:t>L</w:t>
-      </w:r>
-      <w:r>
-        <w:t xml:space="preserve"> (</w:t>
-      </w:r>
-      <w:r>
-        <w:rPr>
-          <w:lang w:val="en-US"/>
-        </w:rPr>
-        <w:t>C</w:t>
-      </w:r>
-      <w:r>
-        <w:t xml:space="preserve"> не меняется)</w:t>
+        <w:t>THIRD_L:    WORD    0x7FFF</w:t>
       </w:r>
     </w:p>
     <w:p>
       <w:pPr>
         <w:pStyle w:val="BodyText"/>
-        <w:ind w:left="1309"/>
+        <w:rPr>
+          <w:color w:val="0D0D0D" w:themeColor="text1" w:themeTint="F2"/>
+          <w:lang w:val="en-US"/>
+        </w:rPr>
       </w:pPr>
       <w:r>
-        <w:tab/>
-      </w:r>
-      <w:r>
-        <w:tab/>
-      </w:r>
-      <w:r>
-        <w:rPr>
+        <w:rPr>
+          <w:color w:val="0D0D0D" w:themeColor="text1" w:themeTint="F2"/>
           <w:lang w:val="en-US"/>
         </w:rPr>
-        <w:t>LD</w:t>
-      </w:r>
-      <w:r>
-        <w:tab/>
-      </w:r>
-      <w:r>
-        <w:tab/>
-      </w:r>
-      <w:r>
-        <w:rPr>
-          <w:lang w:val="en-US"/>
-        </w:rPr>
-        <w:t>FIRST</w:t>
-      </w:r>
-      <w:r>
-        <w:t>_</w:t>
-      </w:r>
-      <w:r>
-        <w:rPr>
-          <w:lang w:val="en-US"/>
-        </w:rPr>
-        <w:t>H</w:t>
-      </w:r>
-      <w:r>
-        <w:tab/>
-        <w:t xml:space="preserve">; Загружаем в </w:t>
-      </w:r>
-      <w:r>
-        <w:rPr>
-          <w:lang w:val="en-US"/>
-        </w:rPr>
-        <w:t>AC</w:t>
-      </w:r>
-      <w:r>
-        <w:t xml:space="preserve"> старший байт (</w:t>
-      </w:r>
-      <w:r>
-        <w:rPr>
-          <w:lang w:val="en-US"/>
-        </w:rPr>
-        <w:t>C</w:t>
-      </w:r>
-      <w:r>
-        <w:t xml:space="preserve"> не меняется)</w:t>
+        <w:t>FOURTH_H:   WORD    0x0000</w:t>
       </w:r>
     </w:p>
     <w:p>
       <w:pPr>
         <w:pStyle w:val="BodyText"/>
-        <w:ind w:left="1309"/>
-        <w:rPr>
+        <w:rPr>
+          <w:color w:val="0D0D0D" w:themeColor="text1" w:themeTint="F2"/>
           <w:lang w:val="en-US"/>
         </w:rPr>
       </w:pPr>
       <w:r>
         <w:rPr>
+          <w:color w:val="0D0D0D" w:themeColor="text1" w:themeTint="F2"/>
           <w:lang w:val="en-US"/>
         </w:rPr>
-        <w:t>ADC</w:t>
-      </w:r>
-      <w:r>
-        <w:rPr>
-          <w:lang w:val="en-US"/>
-        </w:rPr>
-        <w:tab/>
-      </w:r>
-      <w:r>
-        <w:rPr>
-          <w:lang w:val="en-US"/>
-        </w:rPr>
-        <w:tab/>
-        <w:t>SECND_H</w:t>
-      </w:r>
-      <w:r>
-        <w:rPr>
-          <w:lang w:val="en-US"/>
-        </w:rPr>
-        <w:tab/>
-        <w:t>; SECND_H + AC + C → AC</w:t>
+        <w:t>FOURTH_L:   WORD    0x7FFF</w:t>
       </w:r>
     </w:p>
     <w:p>
       <w:pPr>
         <w:pStyle w:val="BodyText"/>
-        <w:ind w:left="1309"/>
+        <w:rPr>
+          <w:color w:val="0D0D0D" w:themeColor="text1" w:themeTint="F2"/>
+          <w:lang w:val="en-US"/>
+        </w:rPr>
       </w:pPr>
       <w:r>
         <w:rPr>
+          <w:color w:val="0D0D0D" w:themeColor="text1" w:themeTint="F2"/>
           <w:lang w:val="en-US"/>
         </w:rPr>
-        <w:t>ADC</w:t>
-      </w:r>
-      <w:r>
-        <w:tab/>
-      </w:r>
-      <w:r>
-        <w:tab/>
-      </w:r>
-      <w:r>
-        <w:rPr>
-          <w:lang w:val="en-US"/>
-        </w:rPr>
-        <w:t>R</w:t>
-      </w:r>
-      <w:r>
-        <w:t>_</w:t>
-      </w:r>
-      <w:r>
-        <w:rPr>
-          <w:lang w:val="en-US"/>
-        </w:rPr>
-        <w:t>H</w:t>
-      </w:r>
-      <w:r>
-        <w:tab/>
-        <w:t xml:space="preserve">; Доб. результату значение </w:t>
-      </w:r>
-      <w:r>
-        <w:rPr>
-          <w:lang w:val="en-US"/>
-        </w:rPr>
-        <w:t>AC</w:t>
-      </w:r>
-      <w:r>
-        <w:t xml:space="preserve"> (необязательно так как </w:t>
-      </w:r>
-      <w:r>
-        <w:rPr>
-          <w:lang w:val="en-US"/>
-        </w:rPr>
-        <w:t>R</w:t>
-      </w:r>
-      <w:r>
-        <w:t>_</w:t>
-      </w:r>
-      <w:r>
-        <w:rPr>
-          <w:lang w:val="en-US"/>
-        </w:rPr>
-        <w:t>H</w:t>
-      </w:r>
-      <w:r>
-        <w:t>=0)</w:t>
+        <w:t>FIFTH_H:    WORD    0x0000</w:t>
       </w:r>
     </w:p>
     <w:p>
       <w:pPr>
         <w:pStyle w:val="BodyText"/>
-        <w:ind w:left="1309"/>
+        <w:rPr>
+          <w:color w:val="0D0D0D" w:themeColor="text1" w:themeTint="F2"/>
+          <w:lang w:val="en-US"/>
+        </w:rPr>
       </w:pPr>
       <w:r>
         <w:rPr>
+          <w:color w:val="0D0D0D" w:themeColor="text1" w:themeTint="F2"/>
           <w:lang w:val="en-US"/>
         </w:rPr>
-        <w:t>ST</w:t>
-      </w:r>
-      <w:r>
-        <w:tab/>
-      </w:r>
-      <w:r>
-        <w:tab/>
-      </w:r>
-      <w:r>
-        <w:rPr>
-          <w:lang w:val="en-US"/>
-        </w:rPr>
-        <w:t>R</w:t>
-      </w:r>
-      <w:r>
-        <w:t>_</w:t>
-      </w:r>
-      <w:r>
-        <w:rPr>
-          <w:lang w:val="en-US"/>
-        </w:rPr>
-        <w:t>H</w:t>
-      </w:r>
-      <w:r>
-        <w:tab/>
-        <w:t xml:space="preserve">; Загружаем значение в </w:t>
-      </w:r>
-      <w:r>
-        <w:rPr>
-          <w:lang w:val="en-US"/>
-        </w:rPr>
-        <w:t>R</w:t>
-      </w:r>
-      <w:r>
-        <w:t>_</w:t>
-      </w:r>
-      <w:r>
-        <w:rPr>
-          <w:lang w:val="en-US"/>
-        </w:rPr>
-        <w:t>H</w:t>
+        <w:t>FIFTH_L:    WORD    0x7FFF</w:t>
       </w:r>
     </w:p>
     <w:p>
       <w:pPr>
         <w:pStyle w:val="BodyText"/>
-        <w:ind w:left="1309"/>
-        <w:rPr>
+        <w:rPr>
+          <w:color w:val="0D0D0D" w:themeColor="text1" w:themeTint="F2"/>
           <w:lang w:val="en-US"/>
         </w:rPr>
       </w:pPr>
       <w:r>
         <w:rPr>
+          <w:color w:val="0D0D0D" w:themeColor="text1" w:themeTint="F2"/>
           <w:lang w:val="en-US"/>
         </w:rPr>
-        <w:t>LD</w:t>
-      </w:r>
-      <w:r>
-        <w:rPr>
-          <w:lang w:val="en-US"/>
-        </w:rPr>
-        <w:tab/>
-      </w:r>
-      <w:r>
-        <w:rPr>
-          <w:lang w:val="en-US"/>
-        </w:rPr>
-        <w:tab/>
-        <w:t>THIRD_L</w:t>
-      </w:r>
-      <w:r>
-        <w:rPr>
-          <w:lang w:val="en-US"/>
-        </w:rPr>
-        <w:tab/>
-        <w:t xml:space="preserve">; </w:t>
-      </w:r>
-      <w:proofErr w:type="spellStart"/>
-      <w:r>
-        <w:rPr>
-          <w:lang w:val="en-US"/>
-        </w:rPr>
-        <w:t>Загружаем</w:t>
-      </w:r>
-      <w:proofErr w:type="spellEnd"/>
-      <w:r>
-        <w:rPr>
-          <w:lang w:val="en-US"/>
-        </w:rPr>
-        <w:t xml:space="preserve"> в AC THIRD_L</w:t>
+        <w:t>R_H:        WORD    0</w:t>
       </w:r>
     </w:p>
     <w:p>
       <w:pPr>
         <w:pStyle w:val="BodyText"/>
-        <w:ind w:left="1309"/>
+        <w:rPr>
+          <w:color w:val="0D0D0D" w:themeColor="text1" w:themeTint="F2"/>
+          <w:lang w:val="en-US"/>
+        </w:rPr>
       </w:pPr>
       <w:r>
         <w:rPr>
+          <w:color w:val="0D0D0D" w:themeColor="text1" w:themeTint="F2"/>
           <w:lang w:val="en-US"/>
         </w:rPr>
-        <w:t>ADD</w:t>
-      </w:r>
-      <w:r>
-        <w:tab/>
-      </w:r>
-      <w:r>
-        <w:tab/>
-      </w:r>
-      <w:r>
-        <w:rPr>
-          <w:lang w:val="en-US"/>
-        </w:rPr>
-        <w:t>R</w:t>
-      </w:r>
-      <w:r>
-        <w:t>_</w:t>
-      </w:r>
-      <w:r>
-        <w:rPr>
-          <w:lang w:val="en-US"/>
-        </w:rPr>
-        <w:t>L</w:t>
-      </w:r>
-      <w:r>
-        <w:tab/>
-        <w:t xml:space="preserve">; Доб. </w:t>
-      </w:r>
-      <w:r>
-        <w:rPr>
-          <w:lang w:val="en-US"/>
-        </w:rPr>
-        <w:t>R</w:t>
-      </w:r>
-      <w:r>
-        <w:t>_</w:t>
-      </w:r>
-      <w:r>
-        <w:rPr>
-          <w:lang w:val="en-US"/>
-        </w:rPr>
-        <w:t>L</w:t>
-      </w:r>
-      <w:r>
-        <w:t xml:space="preserve"> в </w:t>
-      </w:r>
-      <w:r>
-        <w:rPr>
-          <w:lang w:val="en-US"/>
-        </w:rPr>
-        <w:t>AC</w:t>
-      </w:r>
-      <w:r>
-        <w:t xml:space="preserve"> (при переполнении С= 1)</w:t>
+        <w:t>R_L:        WORD    0</w:t>
       </w:r>
     </w:p>
     <w:p>
       <w:pPr>
         <w:pStyle w:val="BodyText"/>
-        <w:ind w:left="1309"/>
+        <w:rPr>
+          <w:color w:val="0D0D0D" w:themeColor="text1" w:themeTint="F2"/>
+          <w:lang w:val="en-US"/>
+        </w:rPr>
       </w:pPr>
-      <w:r>
-        <w:rPr>
-          <w:lang w:val="en-US"/>
-        </w:rPr>
-        <w:t>ST</w:t>
-      </w:r>
-      <w:r>
-        <w:tab/>
-      </w:r>
-      <w:r>
-        <w:tab/>
-      </w:r>
-      <w:r>
-        <w:rPr>
-          <w:lang w:val="en-US"/>
-        </w:rPr>
-        <w:t>R</w:t>
-      </w:r>
-      <w:r>
-        <w:t>_</w:t>
-      </w:r>
-      <w:r>
-        <w:rPr>
-          <w:lang w:val="en-US"/>
-        </w:rPr>
-        <w:t>L</w:t>
-      </w:r>
-      <w:r>
-        <w:tab/>
-        <w:t xml:space="preserve">; Загружаем в </w:t>
-      </w:r>
-      <w:r>
-        <w:rPr>
-          <w:lang w:val="en-US"/>
-        </w:rPr>
-        <w:t>R</w:t>
-      </w:r>
-      <w:r>
-        <w:t>_</w:t>
-      </w:r>
-      <w:r>
-        <w:rPr>
-          <w:lang w:val="en-US"/>
-        </w:rPr>
-        <w:t>L</w:t>
-      </w:r>
-      <w:r>
-        <w:t xml:space="preserve"> </w:t>
-      </w:r>
-      <w:r>
-        <w:rPr>
-          <w:lang w:val="en-US"/>
-        </w:rPr>
-        <w:t>AC</w:t>
-      </w:r>
-      <w:r>
-        <w:t xml:space="preserve"> (</w:t>
-      </w:r>
-      <w:r>
-        <w:rPr>
-          <w:lang w:val="en-US"/>
-        </w:rPr>
-        <w:t>C</w:t>
-      </w:r>
-      <w:r>
-        <w:t xml:space="preserve"> не меняется)</w:t>
-      </w:r>
     </w:p>
     <w:p>
       <w:pPr>
         <w:pStyle w:val="BodyText"/>
-        <w:ind w:left="1309"/>
+        <w:rPr>
+          <w:color w:val="0D0D0D" w:themeColor="text1" w:themeTint="F2"/>
+          <w:lang w:val="en-US"/>
+        </w:rPr>
       </w:pPr>
       <w:r>
         <w:rPr>
+          <w:color w:val="0D0D0D" w:themeColor="text1" w:themeTint="F2"/>
           <w:lang w:val="en-US"/>
         </w:rPr>
-        <w:t>LD</w:t>
-      </w:r>
-      <w:r>
-        <w:tab/>
-      </w:r>
-      <w:r>
-        <w:tab/>
-      </w:r>
-      <w:r>
-        <w:rPr>
+        <w:t xml:space="preserve">START:  CLA           </w:t>
+      </w:r>
+      <w:proofErr w:type="gramStart"/>
+      <w:r>
+        <w:rPr>
+          <w:color w:val="0D0D0D" w:themeColor="text1" w:themeTint="F2"/>
           <w:lang w:val="en-US"/>
         </w:rPr>
-        <w:t>THIRD</w:t>
-      </w:r>
-      <w:r>
-        <w:t>_</w:t>
-      </w:r>
-      <w:r>
-        <w:rPr>
+        <w:t xml:space="preserve">  ;</w:t>
+      </w:r>
+      <w:proofErr w:type="gramEnd"/>
+      <w:r>
+        <w:rPr>
+          <w:color w:val="0D0D0D" w:themeColor="text1" w:themeTint="F2"/>
           <w:lang w:val="en-US"/>
         </w:rPr>
-        <w:t>H</w:t>
-      </w:r>
-      <w:r>
-        <w:tab/>
-        <w:t xml:space="preserve">; Загружаем в </w:t>
-      </w:r>
-      <w:r>
-        <w:rPr>
+        <w:t xml:space="preserve"> </w:t>
+      </w:r>
+      <w:proofErr w:type="spellStart"/>
+      <w:r>
+        <w:rPr>
+          <w:color w:val="0D0D0D" w:themeColor="text1" w:themeTint="F2"/>
           <w:lang w:val="en-US"/>
         </w:rPr>
-        <w:t>AC</w:t>
-      </w:r>
-      <w:r>
+        <w:t>Обнуляем</w:t>
+      </w:r>
+      <w:proofErr w:type="spellEnd"/>
+      <w:r>
+        <w:rPr>
+          <w:color w:val="0D0D0D" w:themeColor="text1" w:themeTint="F2"/>
+          <w:lang w:val="en-US"/>
+        </w:rPr>
         <w:t xml:space="preserve"> </w:t>
       </w:r>
-      <w:r>
-        <w:rPr>
+      <w:proofErr w:type="spellStart"/>
+      <w:r>
+        <w:rPr>
+          <w:color w:val="0D0D0D" w:themeColor="text1" w:themeTint="F2"/>
           <w:lang w:val="en-US"/>
         </w:rPr>
-        <w:t>THIRD</w:t>
-      </w:r>
-      <w:r>
-        <w:t>_</w:t>
-      </w:r>
-      <w:r>
-        <w:rPr>
-          <w:lang w:val="en-US"/>
-        </w:rPr>
-        <w:t>H</w:t>
-      </w:r>
-      <w:r>
-        <w:t xml:space="preserve"> (</w:t>
-      </w:r>
-      <w:r>
-        <w:rPr>
-          <w:lang w:val="en-US"/>
-        </w:rPr>
-        <w:t>C</w:t>
-      </w:r>
-      <w:r>
-        <w:t xml:space="preserve"> не меняются)</w:t>
-      </w:r>
+        <w:t>аккумулятор</w:t>
+      </w:r>
+      <w:proofErr w:type="spellEnd"/>
     </w:p>
     <w:p>
       <w:pPr>
         <w:pStyle w:val="BodyText"/>
-        <w:ind w:left="1309"/>
-        <w:rPr>
+        <w:rPr>
+          <w:color w:val="0D0D0D" w:themeColor="text1" w:themeTint="F2"/>
           <w:lang w:val="en-US"/>
         </w:rPr>
       </w:pPr>
       <w:r>
         <w:rPr>
+          <w:color w:val="0D0D0D" w:themeColor="text1" w:themeTint="F2"/>
           <w:lang w:val="en-US"/>
         </w:rPr>
-        <w:t>ADC</w:t>
-      </w:r>
-      <w:r>
-        <w:rPr>
+        <w:t xml:space="preserve">        </w:t>
+      </w:r>
+      <w:proofErr w:type="gramStart"/>
+      <w:r>
+        <w:rPr>
+          <w:color w:val="0D0D0D" w:themeColor="text1" w:themeTint="F2"/>
           <w:lang w:val="en-US"/>
         </w:rPr>
-        <w:tab/>
-      </w:r>
-      <w:r>
-        <w:rPr>
+        <w:t>ST  R</w:t>
+      </w:r>
+      <w:proofErr w:type="gramEnd"/>
+      <w:r>
+        <w:rPr>
+          <w:color w:val="0D0D0D" w:themeColor="text1" w:themeTint="F2"/>
           <w:lang w:val="en-US"/>
         </w:rPr>
-        <w:tab/>
-        <w:t>R_H</w:t>
-      </w:r>
-      <w:r>
-        <w:rPr>
+        <w:t xml:space="preserve">_H       </w:t>
+      </w:r>
+      <w:proofErr w:type="gramStart"/>
+      <w:r>
+        <w:rPr>
+          <w:color w:val="0D0D0D" w:themeColor="text1" w:themeTint="F2"/>
           <w:lang w:val="en-US"/>
         </w:rPr>
-        <w:tab/>
-        <w:t>; R_H + AC + C → AC</w:t>
+        <w:t xml:space="preserve">  ;</w:t>
+      </w:r>
+      <w:proofErr w:type="gramEnd"/>
+      <w:r>
+        <w:rPr>
+          <w:color w:val="0D0D0D" w:themeColor="text1" w:themeTint="F2"/>
+          <w:lang w:val="en-US"/>
+        </w:rPr>
+        <w:t xml:space="preserve"> </w:t>
+      </w:r>
+      <w:proofErr w:type="spellStart"/>
+      <w:r>
+        <w:rPr>
+          <w:color w:val="0D0D0D" w:themeColor="text1" w:themeTint="F2"/>
+          <w:lang w:val="en-US"/>
+        </w:rPr>
+        <w:t>Обнуляем</w:t>
+      </w:r>
+      <w:proofErr w:type="spellEnd"/>
+      <w:r>
+        <w:rPr>
+          <w:color w:val="0D0D0D" w:themeColor="text1" w:themeTint="F2"/>
+          <w:lang w:val="en-US"/>
+        </w:rPr>
+        <w:t xml:space="preserve"> R_H</w:t>
       </w:r>
     </w:p>
     <w:p>
       <w:pPr>
         <w:pStyle w:val="BodyText"/>
-        <w:ind w:left="1309"/>
-        <w:rPr>
+        <w:rPr>
+          <w:color w:val="0D0D0D" w:themeColor="text1" w:themeTint="F2"/>
           <w:lang w:val="en-US"/>
         </w:rPr>
       </w:pPr>
       <w:r>
         <w:rPr>
+          <w:color w:val="0D0D0D" w:themeColor="text1" w:themeTint="F2"/>
           <w:lang w:val="en-US"/>
         </w:rPr>
-        <w:t>ST</w:t>
-      </w:r>
-      <w:r>
-        <w:rPr>
+        <w:t xml:space="preserve">        </w:t>
+      </w:r>
+      <w:proofErr w:type="gramStart"/>
+      <w:r>
+        <w:rPr>
+          <w:color w:val="0D0D0D" w:themeColor="text1" w:themeTint="F2"/>
           <w:lang w:val="en-US"/>
         </w:rPr>
-        <w:tab/>
-      </w:r>
-      <w:r>
-        <w:rPr>
+        <w:t>ST  R</w:t>
+      </w:r>
+      <w:proofErr w:type="gramEnd"/>
+      <w:r>
+        <w:rPr>
+          <w:color w:val="0D0D0D" w:themeColor="text1" w:themeTint="F2"/>
           <w:lang w:val="en-US"/>
         </w:rPr>
-        <w:tab/>
-        <w:t>R_H</w:t>
-      </w:r>
-      <w:r>
-        <w:rPr>
+        <w:t xml:space="preserve">_L       </w:t>
+      </w:r>
+      <w:proofErr w:type="gramStart"/>
+      <w:r>
+        <w:rPr>
+          <w:color w:val="0D0D0D" w:themeColor="text1" w:themeTint="F2"/>
           <w:lang w:val="en-US"/>
         </w:rPr>
-        <w:tab/>
-        <w:t xml:space="preserve">; </w:t>
+        <w:t xml:space="preserve">  ;</w:t>
+      </w:r>
+      <w:proofErr w:type="gramEnd"/>
+      <w:r>
+        <w:rPr>
+          <w:color w:val="0D0D0D" w:themeColor="text1" w:themeTint="F2"/>
+          <w:lang w:val="en-US"/>
+        </w:rPr>
+        <w:t xml:space="preserve"> </w:t>
       </w:r>
       <w:proofErr w:type="spellStart"/>
       <w:r>
         <w:rPr>
+          <w:color w:val="0D0D0D" w:themeColor="text1" w:themeTint="F2"/>
           <w:lang w:val="en-US"/>
         </w:rPr>
-        <w:t>Загружаем</w:t>
+        <w:t>Обнуляем</w:t>
       </w:r>
       <w:proofErr w:type="spellEnd"/>
       <w:r>
         <w:rPr>
+          <w:color w:val="0D0D0D" w:themeColor="text1" w:themeTint="F2"/>
           <w:lang w:val="en-US"/>
         </w:rPr>
-        <w:t xml:space="preserve"> AC в R_H</w:t>
+        <w:t xml:space="preserve"> R_L</w:t>
       </w:r>
     </w:p>
     <w:p>
       <w:pPr>
         <w:pStyle w:val="BodyText"/>
-        <w:ind w:left="1309"/>
-        <w:rPr>
+        <w:rPr>
+          <w:color w:val="0D0D0D" w:themeColor="text1" w:themeTint="F2"/>
           <w:lang w:val="en-US"/>
         </w:rPr>
       </w:pPr>
-      <w:r>
-        <w:rPr>
-          <w:lang w:val="en-US"/>
-        </w:rPr>
-        <w:t>LD</w:t>
-      </w:r>
-      <w:r>
-        <w:rPr>
-          <w:lang w:val="en-US"/>
-        </w:rPr>
-        <w:tab/>
-      </w:r>
-      <w:r>
-        <w:rPr>
-          <w:lang w:val="en-US"/>
-        </w:rPr>
-        <w:tab/>
-        <w:t>FOURTH_L</w:t>
-      </w:r>
-      <w:r>
-        <w:rPr>
-          <w:lang w:val="en-US"/>
-        </w:rPr>
-        <w:tab/>
-        <w:t xml:space="preserve">; </w:t>
-      </w:r>
-      <w:proofErr w:type="spellStart"/>
-      <w:r>
-        <w:rPr>
-          <w:lang w:val="en-US"/>
-        </w:rPr>
-        <w:t>Загружаем</w:t>
-      </w:r>
-      <w:proofErr w:type="spellEnd"/>
-      <w:r>
-        <w:rPr>
-          <w:lang w:val="en-US"/>
-        </w:rPr>
-        <w:t xml:space="preserve"> в AC FOURTH _L</w:t>
-      </w:r>
     </w:p>
     <w:p>
       <w:pPr>
         <w:pStyle w:val="BodyText"/>
-        <w:ind w:left="1309"/>
+        <w:rPr>
+          <w:color w:val="0D0D0D" w:themeColor="text1" w:themeTint="F2"/>
+        </w:rPr>
       </w:pPr>
       <w:r>
         <w:rPr>
+          <w:color w:val="0D0D0D" w:themeColor="text1" w:themeTint="F2"/>
           <w:lang w:val="en-US"/>
         </w:rPr>
-        <w:t>ADD</w:t>
-      </w:r>
-      <w:r>
-        <w:tab/>
-      </w:r>
-      <w:r>
-        <w:tab/>
-      </w:r>
-      <w:r>
-        <w:rPr>
-          <w:lang w:val="en-US"/>
-        </w:rPr>
-        <w:t>R</w:t>
-      </w:r>
-      <w:r>
-        <w:t>_</w:t>
-      </w:r>
-      <w:r>
-        <w:rPr>
-          <w:lang w:val="en-US"/>
-        </w:rPr>
-        <w:t>L</w:t>
-      </w:r>
-      <w:r>
-        <w:tab/>
-        <w:t xml:space="preserve">; Доб. </w:t>
-      </w:r>
-      <w:r>
-        <w:rPr>
-          <w:lang w:val="en-US"/>
-        </w:rPr>
-        <w:t>R</w:t>
-      </w:r>
-      <w:r>
-        <w:t>_</w:t>
-      </w:r>
-      <w:r>
-        <w:rPr>
-          <w:lang w:val="en-US"/>
-        </w:rPr>
-        <w:t>L</w:t>
-      </w:r>
-      <w:r>
-        <w:t xml:space="preserve"> в </w:t>
-      </w:r>
-      <w:r>
-        <w:rPr>
-          <w:lang w:val="en-US"/>
-        </w:rPr>
-        <w:t>AC</w:t>
-      </w:r>
-      <w:r>
-        <w:t xml:space="preserve"> (при переполнении С= 1)</w:t>
+        <w:t xml:space="preserve">        </w:t>
+      </w:r>
+      <w:r>
+        <w:rPr>
+          <w:color w:val="0D0D0D" w:themeColor="text1" w:themeTint="F2"/>
+        </w:rPr>
+        <w:t>; Сложим первое число</w:t>
       </w:r>
     </w:p>
     <w:p>
       <w:pPr>
         <w:pStyle w:val="BodyText"/>
-        <w:ind w:left="1309"/>
+        <w:rPr>
+          <w:color w:val="0D0D0D" w:themeColor="text1" w:themeTint="F2"/>
+        </w:rPr>
       </w:pPr>
       <w:r>
         <w:rPr>
+          <w:color w:val="0D0D0D" w:themeColor="text1" w:themeTint="F2"/>
+        </w:rPr>
+        <w:lastRenderedPageBreak/>
+        <w:t xml:space="preserve">        </w:t>
+      </w:r>
+      <w:proofErr w:type="gramStart"/>
+      <w:r>
+        <w:rPr>
+          <w:color w:val="0D0D0D" w:themeColor="text1" w:themeTint="F2"/>
           <w:lang w:val="en-US"/>
         </w:rPr>
-        <w:t>ST</w:t>
-      </w:r>
-      <w:r>
-        <w:tab/>
-      </w:r>
-      <w:r>
-        <w:tab/>
-      </w:r>
-      <w:r>
-        <w:rPr>
+        <w:t>LD</w:t>
+      </w:r>
+      <w:r>
+        <w:rPr>
+          <w:color w:val="0D0D0D" w:themeColor="text1" w:themeTint="F2"/>
+        </w:rPr>
+        <w:t xml:space="preserve">  </w:t>
+      </w:r>
+      <w:r>
+        <w:rPr>
+          <w:color w:val="0D0D0D" w:themeColor="text1" w:themeTint="F2"/>
           <w:lang w:val="en-US"/>
         </w:rPr>
-        <w:t>R</w:t>
-      </w:r>
-      <w:r>
+        <w:t>FIRST</w:t>
+      </w:r>
+      <w:proofErr w:type="gramEnd"/>
+      <w:r>
+        <w:rPr>
+          <w:color w:val="0D0D0D" w:themeColor="text1" w:themeTint="F2"/>
+        </w:rPr>
         <w:t>_</w:t>
       </w:r>
       <w:r>
         <w:rPr>
+          <w:color w:val="0D0D0D" w:themeColor="text1" w:themeTint="F2"/>
           <w:lang w:val="en-US"/>
         </w:rPr>
         <w:t>L</w:t>
-      </w:r>
-      <w:r>
-        <w:tab/>
-        <w:t xml:space="preserve">; Загружаем в </w:t>
-      </w:r>
-      <w:r>
-        <w:rPr>
-          <w:lang w:val="en-US"/>
-        </w:rPr>
-        <w:t>R</w:t>
-      </w:r>
-      <w:r>
-        <w:t>_</w:t>
-      </w:r>
-      <w:r>
-        <w:rPr>
-          <w:lang w:val="en-US"/>
-        </w:rPr>
-        <w:t>L</w:t>
-      </w:r>
-      <w:r>
-        <w:t xml:space="preserve"> </w:t>
-      </w:r>
-      <w:r>
-        <w:rPr>
-          <w:lang w:val="en-US"/>
-        </w:rPr>
-        <w:t>AC</w:t>
-      </w:r>
-      <w:r>
-        <w:t xml:space="preserve"> (</w:t>
-      </w:r>
-      <w:r>
-        <w:rPr>
-          <w:lang w:val="en-US"/>
-        </w:rPr>
-        <w:t>C</w:t>
-      </w:r>
-      <w:r>
-        <w:t xml:space="preserve"> не меняется)</w:t>
       </w:r>
     </w:p>
     <w:p>
       <w:pPr>
         <w:pStyle w:val="BodyText"/>
-        <w:ind w:left="1309"/>
+        <w:rPr>
+          <w:color w:val="0D0D0D" w:themeColor="text1" w:themeTint="F2"/>
+          <w:lang w:val="en-US"/>
+        </w:rPr>
       </w:pPr>
       <w:r>
         <w:rPr>
+          <w:color w:val="0D0D0D" w:themeColor="text1" w:themeTint="F2"/>
+        </w:rPr>
+        <w:t xml:space="preserve">        </w:t>
+      </w:r>
+      <w:r>
+        <w:rPr>
+          <w:color w:val="0D0D0D" w:themeColor="text1" w:themeTint="F2"/>
           <w:lang w:val="en-US"/>
         </w:rPr>
-        <w:t>LD</w:t>
-      </w:r>
-      <w:r>
-        <w:tab/>
-      </w:r>
-      <w:r>
-        <w:tab/>
-      </w:r>
-      <w:r>
-        <w:rPr>
-          <w:lang w:val="en-US"/>
-        </w:rPr>
-        <w:t>FOURTH</w:t>
-      </w:r>
-      <w:r>
-        <w:t>_</w:t>
-      </w:r>
-      <w:r>
-        <w:rPr>
-          <w:lang w:val="en-US"/>
-        </w:rPr>
-        <w:t>H</w:t>
-      </w:r>
-      <w:r>
-        <w:tab/>
-        <w:t xml:space="preserve">; Загружаем в </w:t>
-      </w:r>
-      <w:r>
-        <w:rPr>
-          <w:lang w:val="en-US"/>
-        </w:rPr>
-        <w:t>AC</w:t>
-      </w:r>
-      <w:r>
-        <w:t xml:space="preserve"> </w:t>
-      </w:r>
-      <w:r>
-        <w:rPr>
-          <w:lang w:val="en-US"/>
-        </w:rPr>
-        <w:t>FOURTH</w:t>
-      </w:r>
-      <w:r>
-        <w:t>_</w:t>
-      </w:r>
-      <w:proofErr w:type="gramStart"/>
-      <w:r>
-        <w:rPr>
-          <w:lang w:val="en-US"/>
-        </w:rPr>
-        <w:t>H</w:t>
-      </w:r>
-      <w:r>
-        <w:t>(</w:t>
-      </w:r>
-      <w:proofErr w:type="gramEnd"/>
-      <w:r>
-        <w:rPr>
-          <w:lang w:val="en-US"/>
-        </w:rPr>
-        <w:t>C</w:t>
-      </w:r>
-      <w:r>
-        <w:t xml:space="preserve"> не меняются)</w:t>
+        <w:t>ADD R_L</w:t>
       </w:r>
     </w:p>
     <w:p>
       <w:pPr>
         <w:pStyle w:val="BodyText"/>
-        <w:ind w:left="1309"/>
-        <w:rPr>
+        <w:rPr>
+          <w:color w:val="0D0D0D" w:themeColor="text1" w:themeTint="F2"/>
           <w:lang w:val="en-US"/>
         </w:rPr>
       </w:pPr>
       <w:r>
         <w:rPr>
+          <w:color w:val="0D0D0D" w:themeColor="text1" w:themeTint="F2"/>
           <w:lang w:val="en-US"/>
         </w:rPr>
-        <w:t>ADC</w:t>
-      </w:r>
-      <w:r>
-        <w:rPr>
+        <w:t xml:space="preserve">        </w:t>
+      </w:r>
+      <w:proofErr w:type="gramStart"/>
+      <w:r>
+        <w:rPr>
+          <w:color w:val="0D0D0D" w:themeColor="text1" w:themeTint="F2"/>
           <w:lang w:val="en-US"/>
         </w:rPr>
-        <w:tab/>
-      </w:r>
-      <w:r>
-        <w:rPr>
+        <w:t>ST  R</w:t>
+      </w:r>
+      <w:proofErr w:type="gramEnd"/>
+      <w:r>
+        <w:rPr>
+          <w:color w:val="0D0D0D" w:themeColor="text1" w:themeTint="F2"/>
           <w:lang w:val="en-US"/>
         </w:rPr>
-        <w:tab/>
-        <w:t>R_H</w:t>
-      </w:r>
-      <w:r>
-        <w:rPr>
-          <w:lang w:val="en-US"/>
-        </w:rPr>
-        <w:tab/>
-        <w:t>; R_H + AC + C → AC</w:t>
+        <w:t>_L</w:t>
       </w:r>
     </w:p>
     <w:p>
       <w:pPr>
         <w:pStyle w:val="BodyText"/>
-        <w:ind w:left="1309"/>
-        <w:rPr>
+        <w:rPr>
+          <w:color w:val="0D0D0D" w:themeColor="text1" w:themeTint="F2"/>
           <w:lang w:val="en-US"/>
         </w:rPr>
       </w:pPr>
       <w:r>
         <w:rPr>
+          <w:color w:val="0D0D0D" w:themeColor="text1" w:themeTint="F2"/>
           <w:lang w:val="en-US"/>
         </w:rPr>
-        <w:t>ST</w:t>
-      </w:r>
-      <w:r>
-        <w:rPr>
+        <w:t xml:space="preserve">        </w:t>
+      </w:r>
+      <w:proofErr w:type="gramStart"/>
+      <w:r>
+        <w:rPr>
+          <w:color w:val="0D0D0D" w:themeColor="text1" w:themeTint="F2"/>
           <w:lang w:val="en-US"/>
         </w:rPr>
-        <w:tab/>
-      </w:r>
-      <w:r>
-        <w:rPr>
+        <w:t>LD  FIRST</w:t>
+      </w:r>
+      <w:proofErr w:type="gramEnd"/>
+      <w:r>
+        <w:rPr>
+          <w:color w:val="0D0D0D" w:themeColor="text1" w:themeTint="F2"/>
           <w:lang w:val="en-US"/>
         </w:rPr>
-        <w:tab/>
-        <w:t>R_H</w:t>
-      </w:r>
-      <w:r>
-        <w:rPr>
-          <w:lang w:val="en-US"/>
-        </w:rPr>
-        <w:tab/>
-        <w:t xml:space="preserve">; </w:t>
-      </w:r>
-      <w:proofErr w:type="spellStart"/>
-      <w:r>
-        <w:rPr>
-          <w:lang w:val="en-US"/>
-        </w:rPr>
-        <w:t>Загружаем</w:t>
-      </w:r>
-      <w:proofErr w:type="spellEnd"/>
-      <w:r>
-        <w:rPr>
-          <w:lang w:val="en-US"/>
-        </w:rPr>
-        <w:t xml:space="preserve"> AC в R_H</w:t>
+        <w:t>_H</w:t>
       </w:r>
     </w:p>
     <w:p>
       <w:pPr>
         <w:pStyle w:val="BodyText"/>
-        <w:ind w:left="1309"/>
-        <w:rPr>
+        <w:rPr>
+          <w:color w:val="0D0D0D" w:themeColor="text1" w:themeTint="F2"/>
+        </w:rPr>
+      </w:pPr>
+      <w:r>
+        <w:rPr>
+          <w:color w:val="0D0D0D" w:themeColor="text1" w:themeTint="F2"/>
           <w:lang w:val="en-US"/>
         </w:rPr>
-      </w:pPr>
-      <w:r>
-        <w:rPr>
+        <w:t xml:space="preserve">        ADC</w:t>
+      </w:r>
+      <w:r>
+        <w:rPr>
+          <w:color w:val="0D0D0D" w:themeColor="text1" w:themeTint="F2"/>
+        </w:rPr>
+        <w:t xml:space="preserve"> </w:t>
+      </w:r>
+      <w:r>
+        <w:rPr>
+          <w:color w:val="0D0D0D" w:themeColor="text1" w:themeTint="F2"/>
           <w:lang w:val="en-US"/>
         </w:rPr>
-        <w:t>LD</w:t>
-      </w:r>
-      <w:r>
-        <w:rPr>
+        <w:t>R</w:t>
+      </w:r>
+      <w:r>
+        <w:rPr>
+          <w:color w:val="0D0D0D" w:themeColor="text1" w:themeTint="F2"/>
+        </w:rPr>
+        <w:t>_</w:t>
+      </w:r>
+      <w:r>
+        <w:rPr>
+          <w:color w:val="0D0D0D" w:themeColor="text1" w:themeTint="F2"/>
           <w:lang w:val="en-US"/>
         </w:rPr>
-        <w:tab/>
-      </w:r>
-      <w:r>
-        <w:rPr>
-          <w:lang w:val="en-US"/>
-        </w:rPr>
-        <w:tab/>
-        <w:t>FIFTH_L</w:t>
-      </w:r>
-      <w:r>
-        <w:rPr>
-          <w:lang w:val="en-US"/>
-        </w:rPr>
-        <w:tab/>
-        <w:t xml:space="preserve">; </w:t>
-      </w:r>
-      <w:proofErr w:type="spellStart"/>
-      <w:r>
-        <w:rPr>
-          <w:lang w:val="en-US"/>
-        </w:rPr>
-        <w:t>Загружаем</w:t>
-      </w:r>
-      <w:proofErr w:type="spellEnd"/>
-      <w:r>
-        <w:rPr>
-          <w:lang w:val="en-US"/>
-        </w:rPr>
-        <w:t xml:space="preserve"> в AC FIFTH _L</w:t>
+        <w:t>H</w:t>
       </w:r>
     </w:p>
     <w:p>
       <w:pPr>
         <w:pStyle w:val="BodyText"/>
-        <w:ind w:left="1309"/>
+        <w:rPr>
+          <w:color w:val="0D0D0D" w:themeColor="text1" w:themeTint="F2"/>
+        </w:rPr>
       </w:pPr>
       <w:r>
         <w:rPr>
+          <w:color w:val="0D0D0D" w:themeColor="text1" w:themeTint="F2"/>
+        </w:rPr>
+        <w:t xml:space="preserve">        </w:t>
+      </w:r>
+      <w:proofErr w:type="gramStart"/>
+      <w:r>
+        <w:rPr>
+          <w:color w:val="0D0D0D" w:themeColor="text1" w:themeTint="F2"/>
           <w:lang w:val="en-US"/>
         </w:rPr>
-        <w:t>ADD</w:t>
-      </w:r>
-      <w:r>
-        <w:tab/>
-      </w:r>
-      <w:r>
-        <w:tab/>
-      </w:r>
-      <w:r>
-        <w:rPr>
+        <w:t>ST</w:t>
+      </w:r>
+      <w:r>
+        <w:rPr>
+          <w:color w:val="0D0D0D" w:themeColor="text1" w:themeTint="F2"/>
+        </w:rPr>
+        <w:t xml:space="preserve">  </w:t>
+      </w:r>
+      <w:r>
+        <w:rPr>
+          <w:color w:val="0D0D0D" w:themeColor="text1" w:themeTint="F2"/>
           <w:lang w:val="en-US"/>
         </w:rPr>
         <w:t>R</w:t>
       </w:r>
-      <w:r>
+      <w:proofErr w:type="gramEnd"/>
+      <w:r>
+        <w:rPr>
+          <w:color w:val="0D0D0D" w:themeColor="text1" w:themeTint="F2"/>
+        </w:rPr>
         <w:t>_</w:t>
       </w:r>
-      <w:proofErr w:type="gramStart"/>
-      <w:r>
-        <w:rPr>
+      <w:r>
+        <w:rPr>
+          <w:color w:val="0D0D0D" w:themeColor="text1" w:themeTint="F2"/>
           <w:lang w:val="en-US"/>
         </w:rPr>
-        <w:t>L</w:t>
-      </w:r>
-      <w:r>
-        <w:t xml:space="preserve"> ;</w:t>
-      </w:r>
-      <w:proofErr w:type="gramEnd"/>
-      <w:r>
-        <w:t xml:space="preserve"> Доб. </w:t>
-      </w:r>
-      <w:r>
-        <w:rPr>
-          <w:lang w:val="en-US"/>
-        </w:rPr>
-        <w:t>R</w:t>
-      </w:r>
-      <w:r>
-        <w:t>_</w:t>
-      </w:r>
-      <w:r>
-        <w:rPr>
-          <w:lang w:val="en-US"/>
-        </w:rPr>
-        <w:t>L</w:t>
-      </w:r>
-      <w:r>
-        <w:t xml:space="preserve"> в </w:t>
-      </w:r>
-      <w:r>
-        <w:rPr>
-          <w:lang w:val="en-US"/>
-        </w:rPr>
-        <w:t>AC</w:t>
-      </w:r>
-      <w:r>
-        <w:t xml:space="preserve"> (при переполнении С= 1)</w:t>
+        <w:t>H</w:t>
       </w:r>
     </w:p>
     <w:p>
       <w:pPr>
         <w:pStyle w:val="BodyText"/>
-        <w:ind w:left="1309"/>
+        <w:rPr>
+          <w:color w:val="0D0D0D" w:themeColor="text1" w:themeTint="F2"/>
+        </w:rPr>
       </w:pPr>
-      <w:r>
-        <w:rPr>
-          <w:lang w:val="en-US"/>
-        </w:rPr>
-        <w:t>ST</w:t>
-      </w:r>
-      <w:r>
-        <w:tab/>
-      </w:r>
-      <w:r>
-        <w:tab/>
-      </w:r>
-      <w:r>
-        <w:rPr>
-          <w:lang w:val="en-US"/>
-        </w:rPr>
-        <w:t>R</w:t>
-      </w:r>
-      <w:r>
-        <w:t>_</w:t>
-      </w:r>
-      <w:r>
-        <w:rPr>
-          <w:lang w:val="en-US"/>
-        </w:rPr>
-        <w:t>L</w:t>
-      </w:r>
-      <w:r>
-        <w:tab/>
-        <w:t xml:space="preserve">; Загружаем в </w:t>
-      </w:r>
-      <w:r>
-        <w:rPr>
-          <w:lang w:val="en-US"/>
-        </w:rPr>
-        <w:t>R</w:t>
-      </w:r>
-      <w:r>
-        <w:t>_</w:t>
-      </w:r>
-      <w:r>
-        <w:rPr>
-          <w:lang w:val="en-US"/>
-        </w:rPr>
-        <w:t>L</w:t>
-      </w:r>
-      <w:r>
-        <w:t xml:space="preserve"> </w:t>
-      </w:r>
-      <w:r>
-        <w:rPr>
-          <w:lang w:val="en-US"/>
-        </w:rPr>
-        <w:t>AC</w:t>
-      </w:r>
-      <w:r>
-        <w:t xml:space="preserve"> (</w:t>
-      </w:r>
-      <w:r>
-        <w:rPr>
-          <w:lang w:val="en-US"/>
-        </w:rPr>
-        <w:t>C</w:t>
-      </w:r>
-      <w:r>
-        <w:t xml:space="preserve"> не меняется)</w:t>
-      </w:r>
     </w:p>
     <w:p>
       <w:pPr>
         <w:pStyle w:val="BodyText"/>
-        <w:ind w:left="1309"/>
+        <w:rPr>
+          <w:color w:val="0D0D0D" w:themeColor="text1" w:themeTint="F2"/>
+        </w:rPr>
       </w:pPr>
       <w:r>
         <w:rPr>
-          <w:lang w:val="en-US"/>
-        </w:rPr>
-        <w:t>LD</w:t>
-      </w:r>
-      <w:r>
-        <w:tab/>
-      </w:r>
-      <w:r>
-        <w:tab/>
-      </w:r>
-      <w:r>
-        <w:rPr>
-          <w:lang w:val="en-US"/>
-        </w:rPr>
-        <w:t>FIFTH</w:t>
-      </w:r>
-      <w:r>
-        <w:t>_</w:t>
-      </w:r>
-      <w:r>
-        <w:rPr>
-          <w:lang w:val="en-US"/>
-        </w:rPr>
-        <w:t>H</w:t>
-      </w:r>
-      <w:r>
-        <w:tab/>
-        <w:t xml:space="preserve">; Загружаем в </w:t>
-      </w:r>
-      <w:r>
-        <w:rPr>
-          <w:lang w:val="en-US"/>
-        </w:rPr>
-        <w:t>AC</w:t>
-      </w:r>
-      <w:r>
-        <w:t xml:space="preserve"> </w:t>
-      </w:r>
-      <w:r>
-        <w:rPr>
-          <w:lang w:val="en-US"/>
-        </w:rPr>
-        <w:t>FIFTH</w:t>
-      </w:r>
-      <w:r>
-        <w:t>_</w:t>
-      </w:r>
-      <w:proofErr w:type="gramStart"/>
-      <w:r>
-        <w:rPr>
-          <w:lang w:val="en-US"/>
-        </w:rPr>
-        <w:t>H</w:t>
-      </w:r>
-      <w:r>
-        <w:t>(</w:t>
-      </w:r>
-      <w:proofErr w:type="gramEnd"/>
-      <w:r>
-        <w:rPr>
-          <w:lang w:val="en-US"/>
-        </w:rPr>
-        <w:t>C</w:t>
-      </w:r>
-      <w:r>
-        <w:t xml:space="preserve"> не меняются)</w:t>
+          <w:color w:val="0D0D0D" w:themeColor="text1" w:themeTint="F2"/>
+        </w:rPr>
+        <w:t xml:space="preserve">        ; Сложим второе число</w:t>
       </w:r>
     </w:p>
     <w:p>
       <w:pPr>
         <w:pStyle w:val="BodyText"/>
-        <w:ind w:left="1309"/>
-        <w:rPr>
+        <w:rPr>
+          <w:color w:val="0D0D0D" w:themeColor="text1" w:themeTint="F2"/>
           <w:lang w:val="en-US"/>
         </w:rPr>
       </w:pPr>
       <w:r>
         <w:rPr>
+          <w:color w:val="0D0D0D" w:themeColor="text1" w:themeTint="F2"/>
+        </w:rPr>
+        <w:t xml:space="preserve">        </w:t>
+      </w:r>
+      <w:proofErr w:type="gramStart"/>
+      <w:r>
+        <w:rPr>
+          <w:color w:val="0D0D0D" w:themeColor="text1" w:themeTint="F2"/>
           <w:lang w:val="en-US"/>
         </w:rPr>
-        <w:t>ADC</w:t>
-      </w:r>
-      <w:r>
-        <w:rPr>
+        <w:t>LD  SECND</w:t>
+      </w:r>
+      <w:proofErr w:type="gramEnd"/>
+      <w:r>
+        <w:rPr>
+          <w:color w:val="0D0D0D" w:themeColor="text1" w:themeTint="F2"/>
           <w:lang w:val="en-US"/>
         </w:rPr>
-        <w:tab/>
-      </w:r>
-      <w:r>
-        <w:rPr>
-          <w:lang w:val="en-US"/>
-        </w:rPr>
-        <w:tab/>
-        <w:t>R_H</w:t>
-      </w:r>
-      <w:r>
-        <w:rPr>
-          <w:lang w:val="en-US"/>
-        </w:rPr>
-        <w:tab/>
-        <w:t>; R_H + AC + C → AC</w:t>
+        <w:t>_L</w:t>
       </w:r>
     </w:p>
     <w:p>
       <w:pPr>
         <w:pStyle w:val="BodyText"/>
-        <w:ind w:left="1309"/>
-        <w:rPr>
+        <w:rPr>
+          <w:color w:val="0D0D0D" w:themeColor="text1" w:themeTint="F2"/>
           <w:lang w:val="en-US"/>
         </w:rPr>
       </w:pPr>
       <w:r>
         <w:rPr>
+          <w:color w:val="0D0D0D" w:themeColor="text1" w:themeTint="F2"/>
           <w:lang w:val="en-US"/>
         </w:rPr>
-        <w:t>ST</w:t>
-      </w:r>
-      <w:r>
-        <w:rPr>
-          <w:lang w:val="en-US"/>
-        </w:rPr>
-        <w:tab/>
-      </w:r>
-      <w:r>
-        <w:rPr>
-          <w:lang w:val="en-US"/>
-        </w:rPr>
-        <w:tab/>
-        <w:t>R_H</w:t>
-      </w:r>
-      <w:r>
-        <w:rPr>
-          <w:lang w:val="en-US"/>
-        </w:rPr>
-        <w:tab/>
-        <w:t xml:space="preserve">; </w:t>
-      </w:r>
-      <w:proofErr w:type="spellStart"/>
-      <w:r>
-        <w:rPr>
-          <w:lang w:val="en-US"/>
-        </w:rPr>
-        <w:t>Загружаем</w:t>
-      </w:r>
-      <w:proofErr w:type="spellEnd"/>
-      <w:r>
-        <w:rPr>
-          <w:lang w:val="en-US"/>
-        </w:rPr>
-        <w:t xml:space="preserve"> AC в R_H</w:t>
+        <w:t xml:space="preserve">        ADD R_L</w:t>
       </w:r>
     </w:p>
     <w:p>
       <w:pPr>
         <w:pStyle w:val="BodyText"/>
-        <w:ind w:left="1309"/>
-        <w:rPr>
-          <w:rFonts w:cstheme="minorHAnsi"/>
-          <w:szCs w:val="20"/>
-          <w:lang w:val="en-US" w:bidi="ar-DZ"/>
+        <w:rPr>
+          <w:color w:val="0D0D0D" w:themeColor="text1" w:themeTint="F2"/>
+          <w:lang w:val="en-US"/>
         </w:rPr>
       </w:pPr>
       <w:r>
         <w:rPr>
+          <w:color w:val="0D0D0D" w:themeColor="text1" w:themeTint="F2"/>
           <w:lang w:val="en-US"/>
         </w:rPr>
-        <w:t>HLT</w:t>
+        <w:t xml:space="preserve">        </w:t>
+      </w:r>
+      <w:proofErr w:type="gramStart"/>
+      <w:r>
+        <w:rPr>
+          <w:color w:val="0D0D0D" w:themeColor="text1" w:themeTint="F2"/>
+          <w:lang w:val="en-US"/>
+        </w:rPr>
+        <w:t>ST  R</w:t>
+      </w:r>
+      <w:proofErr w:type="gramEnd"/>
+      <w:r>
+        <w:rPr>
+          <w:color w:val="0D0D0D" w:themeColor="text1" w:themeTint="F2"/>
+          <w:lang w:val="en-US"/>
+        </w:rPr>
+        <w:t>_L</w:t>
+      </w:r>
+    </w:p>
+    <w:p>
+      <w:pPr>
+        <w:pStyle w:val="BodyText"/>
+        <w:rPr>
+          <w:color w:val="0D0D0D" w:themeColor="text1" w:themeTint="F2"/>
+          <w:lang w:val="en-US"/>
+        </w:rPr>
+      </w:pPr>
+      <w:r>
+        <w:rPr>
+          <w:color w:val="0D0D0D" w:themeColor="text1" w:themeTint="F2"/>
+          <w:lang w:val="en-US"/>
+        </w:rPr>
+        <w:t xml:space="preserve">        </w:t>
+      </w:r>
+      <w:proofErr w:type="gramStart"/>
+      <w:r>
+        <w:rPr>
+          <w:color w:val="0D0D0D" w:themeColor="text1" w:themeTint="F2"/>
+          <w:lang w:val="en-US"/>
+        </w:rPr>
+        <w:t>LD  SECND</w:t>
+      </w:r>
+      <w:proofErr w:type="gramEnd"/>
+      <w:r>
+        <w:rPr>
+          <w:color w:val="0D0D0D" w:themeColor="text1" w:themeTint="F2"/>
+          <w:lang w:val="en-US"/>
+        </w:rPr>
+        <w:t>_H</w:t>
+      </w:r>
+    </w:p>
+    <w:p>
+      <w:pPr>
+        <w:pStyle w:val="BodyText"/>
+        <w:rPr>
+          <w:color w:val="0D0D0D" w:themeColor="text1" w:themeTint="F2"/>
+        </w:rPr>
+      </w:pPr>
+      <w:r>
+        <w:rPr>
+          <w:color w:val="0D0D0D" w:themeColor="text1" w:themeTint="F2"/>
+          <w:lang w:val="en-US"/>
+        </w:rPr>
+        <w:t xml:space="preserve">        ADC</w:t>
+      </w:r>
+      <w:r>
+        <w:rPr>
+          <w:color w:val="0D0D0D" w:themeColor="text1" w:themeTint="F2"/>
+        </w:rPr>
+        <w:t xml:space="preserve"> </w:t>
+      </w:r>
+      <w:r>
+        <w:rPr>
+          <w:color w:val="0D0D0D" w:themeColor="text1" w:themeTint="F2"/>
+          <w:lang w:val="en-US"/>
+        </w:rPr>
+        <w:t>R</w:t>
+      </w:r>
+      <w:r>
+        <w:rPr>
+          <w:color w:val="0D0D0D" w:themeColor="text1" w:themeTint="F2"/>
+        </w:rPr>
+        <w:t>_</w:t>
+      </w:r>
+      <w:r>
+        <w:rPr>
+          <w:color w:val="0D0D0D" w:themeColor="text1" w:themeTint="F2"/>
+          <w:lang w:val="en-US"/>
+        </w:rPr>
+        <w:t>H</w:t>
+      </w:r>
+    </w:p>
+    <w:p>
+      <w:pPr>
+        <w:pStyle w:val="BodyText"/>
+        <w:rPr>
+          <w:color w:val="0D0D0D" w:themeColor="text1" w:themeTint="F2"/>
+        </w:rPr>
+      </w:pPr>
+      <w:r>
+        <w:rPr>
+          <w:color w:val="0D0D0D" w:themeColor="text1" w:themeTint="F2"/>
+        </w:rPr>
+        <w:t xml:space="preserve">        </w:t>
+      </w:r>
+      <w:proofErr w:type="gramStart"/>
+      <w:r>
+        <w:rPr>
+          <w:color w:val="0D0D0D" w:themeColor="text1" w:themeTint="F2"/>
+          <w:lang w:val="en-US"/>
+        </w:rPr>
+        <w:t>ST</w:t>
+      </w:r>
+      <w:r>
+        <w:rPr>
+          <w:color w:val="0D0D0D" w:themeColor="text1" w:themeTint="F2"/>
+        </w:rPr>
+        <w:t xml:space="preserve">  </w:t>
+      </w:r>
+      <w:r>
+        <w:rPr>
+          <w:color w:val="0D0D0D" w:themeColor="text1" w:themeTint="F2"/>
+          <w:lang w:val="en-US"/>
+        </w:rPr>
+        <w:t>R</w:t>
+      </w:r>
+      <w:proofErr w:type="gramEnd"/>
+      <w:r>
+        <w:rPr>
+          <w:color w:val="0D0D0D" w:themeColor="text1" w:themeTint="F2"/>
+        </w:rPr>
+        <w:t>_</w:t>
+      </w:r>
+      <w:r>
+        <w:rPr>
+          <w:color w:val="0D0D0D" w:themeColor="text1" w:themeTint="F2"/>
+          <w:lang w:val="en-US"/>
+        </w:rPr>
+        <w:t>H</w:t>
+      </w:r>
+    </w:p>
+    <w:p>
+      <w:pPr>
+        <w:pStyle w:val="BodyText"/>
+        <w:rPr>
+          <w:color w:val="0D0D0D" w:themeColor="text1" w:themeTint="F2"/>
+        </w:rPr>
+      </w:pPr>
+    </w:p>
+    <w:p>
+      <w:pPr>
+        <w:pStyle w:val="BodyText"/>
+        <w:rPr>
+          <w:color w:val="0D0D0D" w:themeColor="text1" w:themeTint="F2"/>
+        </w:rPr>
+      </w:pPr>
+      <w:r>
+        <w:rPr>
+          <w:color w:val="0D0D0D" w:themeColor="text1" w:themeTint="F2"/>
+        </w:rPr>
+        <w:t xml:space="preserve">        ; Сложим третье число</w:t>
+      </w:r>
+    </w:p>
+    <w:p>
+      <w:pPr>
+        <w:pStyle w:val="BodyText"/>
+        <w:rPr>
+          <w:color w:val="0D0D0D" w:themeColor="text1" w:themeTint="F2"/>
+          <w:lang w:val="en-US"/>
+        </w:rPr>
+      </w:pPr>
+      <w:r>
+        <w:rPr>
+          <w:color w:val="0D0D0D" w:themeColor="text1" w:themeTint="F2"/>
+        </w:rPr>
+        <w:t xml:space="preserve">        </w:t>
+      </w:r>
+      <w:proofErr w:type="gramStart"/>
+      <w:r>
+        <w:rPr>
+          <w:color w:val="0D0D0D" w:themeColor="text1" w:themeTint="F2"/>
+          <w:lang w:val="en-US"/>
+        </w:rPr>
+        <w:t>LD  THIRD</w:t>
+      </w:r>
+      <w:proofErr w:type="gramEnd"/>
+      <w:r>
+        <w:rPr>
+          <w:color w:val="0D0D0D" w:themeColor="text1" w:themeTint="F2"/>
+          <w:lang w:val="en-US"/>
+        </w:rPr>
+        <w:t>_L</w:t>
+      </w:r>
+    </w:p>
+    <w:p>
+      <w:pPr>
+        <w:pStyle w:val="BodyText"/>
+        <w:rPr>
+          <w:color w:val="0D0D0D" w:themeColor="text1" w:themeTint="F2"/>
+          <w:lang w:val="en-US"/>
+        </w:rPr>
+      </w:pPr>
+      <w:r>
+        <w:rPr>
+          <w:color w:val="0D0D0D" w:themeColor="text1" w:themeTint="F2"/>
+          <w:lang w:val="en-US"/>
+        </w:rPr>
+        <w:t xml:space="preserve">        ADD R_L</w:t>
+      </w:r>
+    </w:p>
+    <w:p>
+      <w:pPr>
+        <w:pStyle w:val="BodyText"/>
+        <w:rPr>
+          <w:color w:val="0D0D0D" w:themeColor="text1" w:themeTint="F2"/>
+          <w:lang w:val="en-US"/>
+        </w:rPr>
+      </w:pPr>
+      <w:r>
+        <w:rPr>
+          <w:color w:val="0D0D0D" w:themeColor="text1" w:themeTint="F2"/>
+          <w:lang w:val="en-US"/>
+        </w:rPr>
+        <w:t xml:space="preserve">        </w:t>
+      </w:r>
+      <w:proofErr w:type="gramStart"/>
+      <w:r>
+        <w:rPr>
+          <w:color w:val="0D0D0D" w:themeColor="text1" w:themeTint="F2"/>
+          <w:lang w:val="en-US"/>
+        </w:rPr>
+        <w:t>ST  R</w:t>
+      </w:r>
+      <w:proofErr w:type="gramEnd"/>
+      <w:r>
+        <w:rPr>
+          <w:color w:val="0D0D0D" w:themeColor="text1" w:themeTint="F2"/>
+          <w:lang w:val="en-US"/>
+        </w:rPr>
+        <w:t>_L</w:t>
+      </w:r>
+    </w:p>
+    <w:p>
+      <w:pPr>
+        <w:pStyle w:val="BodyText"/>
+        <w:rPr>
+          <w:color w:val="0D0D0D" w:themeColor="text1" w:themeTint="F2"/>
+          <w:lang w:val="en-US"/>
+        </w:rPr>
+      </w:pPr>
+      <w:r>
+        <w:rPr>
+          <w:color w:val="0D0D0D" w:themeColor="text1" w:themeTint="F2"/>
+          <w:lang w:val="en-US"/>
+        </w:rPr>
+        <w:t xml:space="preserve">        </w:t>
+      </w:r>
+      <w:proofErr w:type="gramStart"/>
+      <w:r>
+        <w:rPr>
+          <w:color w:val="0D0D0D" w:themeColor="text1" w:themeTint="F2"/>
+          <w:lang w:val="en-US"/>
+        </w:rPr>
+        <w:t>LD  THIRD</w:t>
+      </w:r>
+      <w:proofErr w:type="gramEnd"/>
+      <w:r>
+        <w:rPr>
+          <w:color w:val="0D0D0D" w:themeColor="text1" w:themeTint="F2"/>
+          <w:lang w:val="en-US"/>
+        </w:rPr>
+        <w:t>_H</w:t>
+      </w:r>
+    </w:p>
+    <w:p>
+      <w:pPr>
+        <w:pStyle w:val="BodyText"/>
+        <w:rPr>
+          <w:color w:val="0D0D0D" w:themeColor="text1" w:themeTint="F2"/>
+        </w:rPr>
+      </w:pPr>
+      <w:r>
+        <w:rPr>
+          <w:color w:val="0D0D0D" w:themeColor="text1" w:themeTint="F2"/>
+          <w:lang w:val="en-US"/>
+        </w:rPr>
+        <w:t xml:space="preserve">        ADC</w:t>
+      </w:r>
+      <w:r>
+        <w:rPr>
+          <w:color w:val="0D0D0D" w:themeColor="text1" w:themeTint="F2"/>
+        </w:rPr>
+        <w:t xml:space="preserve"> </w:t>
+      </w:r>
+      <w:r>
+        <w:rPr>
+          <w:color w:val="0D0D0D" w:themeColor="text1" w:themeTint="F2"/>
+          <w:lang w:val="en-US"/>
+        </w:rPr>
+        <w:t>R</w:t>
+      </w:r>
+      <w:r>
+        <w:rPr>
+          <w:color w:val="0D0D0D" w:themeColor="text1" w:themeTint="F2"/>
+        </w:rPr>
+        <w:t>_</w:t>
+      </w:r>
+      <w:r>
+        <w:rPr>
+          <w:color w:val="0D0D0D" w:themeColor="text1" w:themeTint="F2"/>
+          <w:lang w:val="en-US"/>
+        </w:rPr>
+        <w:t>H</w:t>
+      </w:r>
+    </w:p>
+    <w:p>
+      <w:pPr>
+        <w:pStyle w:val="BodyText"/>
+        <w:rPr>
+          <w:color w:val="0D0D0D" w:themeColor="text1" w:themeTint="F2"/>
+        </w:rPr>
+      </w:pPr>
+      <w:r>
+        <w:rPr>
+          <w:color w:val="0D0D0D" w:themeColor="text1" w:themeTint="F2"/>
+        </w:rPr>
+        <w:t xml:space="preserve">        </w:t>
+      </w:r>
+      <w:proofErr w:type="gramStart"/>
+      <w:r>
+        <w:rPr>
+          <w:color w:val="0D0D0D" w:themeColor="text1" w:themeTint="F2"/>
+          <w:lang w:val="en-US"/>
+        </w:rPr>
+        <w:t>ST</w:t>
+      </w:r>
+      <w:r>
+        <w:rPr>
+          <w:color w:val="0D0D0D" w:themeColor="text1" w:themeTint="F2"/>
+        </w:rPr>
+        <w:t xml:space="preserve">  </w:t>
+      </w:r>
+      <w:r>
+        <w:rPr>
+          <w:color w:val="0D0D0D" w:themeColor="text1" w:themeTint="F2"/>
+          <w:lang w:val="en-US"/>
+        </w:rPr>
+        <w:t>R</w:t>
+      </w:r>
+      <w:proofErr w:type="gramEnd"/>
+      <w:r>
+        <w:rPr>
+          <w:color w:val="0D0D0D" w:themeColor="text1" w:themeTint="F2"/>
+        </w:rPr>
+        <w:t>_</w:t>
+      </w:r>
+      <w:r>
+        <w:rPr>
+          <w:color w:val="0D0D0D" w:themeColor="text1" w:themeTint="F2"/>
+          <w:lang w:val="en-US"/>
+        </w:rPr>
+        <w:t>H</w:t>
+      </w:r>
+    </w:p>
+    <w:p>
+      <w:pPr>
+        <w:pStyle w:val="BodyText"/>
+        <w:rPr>
+          <w:color w:val="0D0D0D" w:themeColor="text1" w:themeTint="F2"/>
+        </w:rPr>
+      </w:pPr>
+    </w:p>
+    <w:p>
+      <w:pPr>
+        <w:pStyle w:val="BodyText"/>
+        <w:rPr>
+          <w:color w:val="0D0D0D" w:themeColor="text1" w:themeTint="F2"/>
+        </w:rPr>
+      </w:pPr>
+      <w:r>
+        <w:rPr>
+          <w:color w:val="0D0D0D" w:themeColor="text1" w:themeTint="F2"/>
+        </w:rPr>
+        <w:t xml:space="preserve">        ; Сложим четвертое число</w:t>
+      </w:r>
+    </w:p>
+    <w:p>
+      <w:pPr>
+        <w:pStyle w:val="BodyText"/>
+        <w:rPr>
+          <w:color w:val="0D0D0D" w:themeColor="text1" w:themeTint="F2"/>
+          <w:lang w:val="en-US"/>
+        </w:rPr>
+      </w:pPr>
+      <w:r>
+        <w:rPr>
+          <w:color w:val="0D0D0D" w:themeColor="text1" w:themeTint="F2"/>
+        </w:rPr>
+        <w:t xml:space="preserve">        </w:t>
+      </w:r>
+      <w:proofErr w:type="gramStart"/>
+      <w:r>
+        <w:rPr>
+          <w:color w:val="0D0D0D" w:themeColor="text1" w:themeTint="F2"/>
+          <w:lang w:val="en-US"/>
+        </w:rPr>
+        <w:t>LD  FOURTH</w:t>
+      </w:r>
+      <w:proofErr w:type="gramEnd"/>
+      <w:r>
+        <w:rPr>
+          <w:color w:val="0D0D0D" w:themeColor="text1" w:themeTint="F2"/>
+          <w:lang w:val="en-US"/>
+        </w:rPr>
+        <w:t>_L</w:t>
+      </w:r>
+    </w:p>
+    <w:p>
+      <w:pPr>
+        <w:pStyle w:val="BodyText"/>
+        <w:rPr>
+          <w:color w:val="0D0D0D" w:themeColor="text1" w:themeTint="F2"/>
+          <w:lang w:val="en-US"/>
+        </w:rPr>
+      </w:pPr>
+      <w:r>
+        <w:rPr>
+          <w:color w:val="0D0D0D" w:themeColor="text1" w:themeTint="F2"/>
+          <w:lang w:val="en-US"/>
+        </w:rPr>
+        <w:t xml:space="preserve">        ADD R_L</w:t>
+      </w:r>
+    </w:p>
+    <w:p>
+      <w:pPr>
+        <w:pStyle w:val="BodyText"/>
+        <w:rPr>
+          <w:color w:val="0D0D0D" w:themeColor="text1" w:themeTint="F2"/>
+          <w:lang w:val="en-US"/>
+        </w:rPr>
+      </w:pPr>
+      <w:r>
+        <w:rPr>
+          <w:color w:val="0D0D0D" w:themeColor="text1" w:themeTint="F2"/>
+          <w:lang w:val="en-US"/>
+        </w:rPr>
+        <w:t xml:space="preserve">        </w:t>
+      </w:r>
+      <w:proofErr w:type="gramStart"/>
+      <w:r>
+        <w:rPr>
+          <w:color w:val="0D0D0D" w:themeColor="text1" w:themeTint="F2"/>
+          <w:lang w:val="en-US"/>
+        </w:rPr>
+        <w:t>ST  R</w:t>
+      </w:r>
+      <w:proofErr w:type="gramEnd"/>
+      <w:r>
+        <w:rPr>
+          <w:color w:val="0D0D0D" w:themeColor="text1" w:themeTint="F2"/>
+          <w:lang w:val="en-US"/>
+        </w:rPr>
+        <w:t>_L</w:t>
+      </w:r>
+    </w:p>
+    <w:p>
+      <w:pPr>
+        <w:pStyle w:val="BodyText"/>
+        <w:rPr>
+          <w:color w:val="0D0D0D" w:themeColor="text1" w:themeTint="F2"/>
+          <w:lang w:val="en-US"/>
+        </w:rPr>
+      </w:pPr>
+      <w:r>
+        <w:rPr>
+          <w:color w:val="0D0D0D" w:themeColor="text1" w:themeTint="F2"/>
+          <w:lang w:val="en-US"/>
+        </w:rPr>
+        <w:t xml:space="preserve">        </w:t>
+      </w:r>
+      <w:proofErr w:type="gramStart"/>
+      <w:r>
+        <w:rPr>
+          <w:color w:val="0D0D0D" w:themeColor="text1" w:themeTint="F2"/>
+          <w:lang w:val="en-US"/>
+        </w:rPr>
+        <w:t>LD  FOURTH</w:t>
+      </w:r>
+      <w:proofErr w:type="gramEnd"/>
+      <w:r>
+        <w:rPr>
+          <w:color w:val="0D0D0D" w:themeColor="text1" w:themeTint="F2"/>
+          <w:lang w:val="en-US"/>
+        </w:rPr>
+        <w:t>_H</w:t>
+      </w:r>
+    </w:p>
+    <w:p>
+      <w:pPr>
+        <w:pStyle w:val="BodyText"/>
+        <w:rPr>
+          <w:color w:val="0D0D0D" w:themeColor="text1" w:themeTint="F2"/>
+        </w:rPr>
+      </w:pPr>
+      <w:r>
+        <w:rPr>
+          <w:color w:val="0D0D0D" w:themeColor="text1" w:themeTint="F2"/>
+          <w:lang w:val="en-US"/>
+        </w:rPr>
+        <w:t xml:space="preserve">        ADC</w:t>
+      </w:r>
+      <w:r>
+        <w:rPr>
+          <w:color w:val="0D0D0D" w:themeColor="text1" w:themeTint="F2"/>
+        </w:rPr>
+        <w:t xml:space="preserve"> </w:t>
+      </w:r>
+      <w:r>
+        <w:rPr>
+          <w:color w:val="0D0D0D" w:themeColor="text1" w:themeTint="F2"/>
+          <w:lang w:val="en-US"/>
+        </w:rPr>
+        <w:t>R</w:t>
+      </w:r>
+      <w:r>
+        <w:rPr>
+          <w:color w:val="0D0D0D" w:themeColor="text1" w:themeTint="F2"/>
+        </w:rPr>
+        <w:t>_</w:t>
+      </w:r>
+      <w:r>
+        <w:rPr>
+          <w:color w:val="0D0D0D" w:themeColor="text1" w:themeTint="F2"/>
+          <w:lang w:val="en-US"/>
+        </w:rPr>
+        <w:t>H</w:t>
+      </w:r>
+    </w:p>
+    <w:p>
+      <w:pPr>
+        <w:pStyle w:val="BodyText"/>
+        <w:rPr>
+          <w:color w:val="0D0D0D" w:themeColor="text1" w:themeTint="F2"/>
+        </w:rPr>
+      </w:pPr>
+      <w:r>
+        <w:rPr>
+          <w:color w:val="0D0D0D" w:themeColor="text1" w:themeTint="F2"/>
+        </w:rPr>
+        <w:t xml:space="preserve">        </w:t>
+      </w:r>
+      <w:proofErr w:type="gramStart"/>
+      <w:r>
+        <w:rPr>
+          <w:color w:val="0D0D0D" w:themeColor="text1" w:themeTint="F2"/>
+          <w:lang w:val="en-US"/>
+        </w:rPr>
+        <w:t>ST</w:t>
+      </w:r>
+      <w:r>
+        <w:rPr>
+          <w:color w:val="0D0D0D" w:themeColor="text1" w:themeTint="F2"/>
+        </w:rPr>
+        <w:t xml:space="preserve">  </w:t>
+      </w:r>
+      <w:r>
+        <w:rPr>
+          <w:color w:val="0D0D0D" w:themeColor="text1" w:themeTint="F2"/>
+          <w:lang w:val="en-US"/>
+        </w:rPr>
+        <w:t>R</w:t>
+      </w:r>
+      <w:proofErr w:type="gramEnd"/>
+      <w:r>
+        <w:rPr>
+          <w:color w:val="0D0D0D" w:themeColor="text1" w:themeTint="F2"/>
+        </w:rPr>
+        <w:t>_</w:t>
+      </w:r>
+      <w:r>
+        <w:rPr>
+          <w:color w:val="0D0D0D" w:themeColor="text1" w:themeTint="F2"/>
+          <w:lang w:val="en-US"/>
+        </w:rPr>
+        <w:t>H</w:t>
+      </w:r>
+    </w:p>
+    <w:p>
+      <w:pPr>
+        <w:pStyle w:val="BodyText"/>
+        <w:rPr>
+          <w:color w:val="0D0D0D" w:themeColor="text1" w:themeTint="F2"/>
+        </w:rPr>
+      </w:pPr>
+    </w:p>
+    <w:p>
+      <w:pPr>
+        <w:pStyle w:val="BodyText"/>
+        <w:rPr>
+          <w:color w:val="0D0D0D" w:themeColor="text1" w:themeTint="F2"/>
+        </w:rPr>
+      </w:pPr>
+      <w:r>
+        <w:rPr>
+          <w:color w:val="0D0D0D" w:themeColor="text1" w:themeTint="F2"/>
+        </w:rPr>
+        <w:lastRenderedPageBreak/>
+        <w:t xml:space="preserve">        ; Сложим пятое число</w:t>
+      </w:r>
+    </w:p>
+    <w:p>
+      <w:pPr>
+        <w:pStyle w:val="BodyText"/>
+        <w:rPr>
+          <w:color w:val="0D0D0D" w:themeColor="text1" w:themeTint="F2"/>
+          <w:lang w:val="en-US"/>
+        </w:rPr>
+      </w:pPr>
+      <w:r>
+        <w:rPr>
+          <w:color w:val="0D0D0D" w:themeColor="text1" w:themeTint="F2"/>
+        </w:rPr>
+        <w:t xml:space="preserve">        </w:t>
+      </w:r>
+      <w:proofErr w:type="gramStart"/>
+      <w:r>
+        <w:rPr>
+          <w:color w:val="0D0D0D" w:themeColor="text1" w:themeTint="F2"/>
+          <w:lang w:val="en-US"/>
+        </w:rPr>
+        <w:t>LD  FIFTH</w:t>
+      </w:r>
+      <w:proofErr w:type="gramEnd"/>
+      <w:r>
+        <w:rPr>
+          <w:color w:val="0D0D0D" w:themeColor="text1" w:themeTint="F2"/>
+          <w:lang w:val="en-US"/>
+        </w:rPr>
+        <w:t>_L</w:t>
+      </w:r>
+    </w:p>
+    <w:p>
+      <w:pPr>
+        <w:pStyle w:val="BodyText"/>
+        <w:rPr>
+          <w:color w:val="0D0D0D" w:themeColor="text1" w:themeTint="F2"/>
+          <w:lang w:val="en-US"/>
+        </w:rPr>
+      </w:pPr>
+      <w:r>
+        <w:rPr>
+          <w:color w:val="0D0D0D" w:themeColor="text1" w:themeTint="F2"/>
+          <w:lang w:val="en-US"/>
+        </w:rPr>
+        <w:t xml:space="preserve">        ADD R_L</w:t>
+      </w:r>
+    </w:p>
+    <w:p>
+      <w:pPr>
+        <w:pStyle w:val="BodyText"/>
+        <w:rPr>
+          <w:color w:val="0D0D0D" w:themeColor="text1" w:themeTint="F2"/>
+          <w:lang w:val="en-US"/>
+        </w:rPr>
+      </w:pPr>
+      <w:r>
+        <w:rPr>
+          <w:color w:val="0D0D0D" w:themeColor="text1" w:themeTint="F2"/>
+          <w:lang w:val="en-US"/>
+        </w:rPr>
+        <w:t xml:space="preserve">        </w:t>
+      </w:r>
+      <w:proofErr w:type="gramStart"/>
+      <w:r>
+        <w:rPr>
+          <w:color w:val="0D0D0D" w:themeColor="text1" w:themeTint="F2"/>
+          <w:lang w:val="en-US"/>
+        </w:rPr>
+        <w:t>ST  R</w:t>
+      </w:r>
+      <w:proofErr w:type="gramEnd"/>
+      <w:r>
+        <w:rPr>
+          <w:color w:val="0D0D0D" w:themeColor="text1" w:themeTint="F2"/>
+          <w:lang w:val="en-US"/>
+        </w:rPr>
+        <w:t>_L</w:t>
+      </w:r>
+    </w:p>
+    <w:p>
+      <w:pPr>
+        <w:pStyle w:val="BodyText"/>
+        <w:rPr>
+          <w:color w:val="0D0D0D" w:themeColor="text1" w:themeTint="F2"/>
+          <w:lang w:val="en-US"/>
+        </w:rPr>
+      </w:pPr>
+      <w:r>
+        <w:rPr>
+          <w:color w:val="0D0D0D" w:themeColor="text1" w:themeTint="F2"/>
+          <w:lang w:val="en-US"/>
+        </w:rPr>
+        <w:t xml:space="preserve">        </w:t>
+      </w:r>
+      <w:proofErr w:type="gramStart"/>
+      <w:r>
+        <w:rPr>
+          <w:color w:val="0D0D0D" w:themeColor="text1" w:themeTint="F2"/>
+          <w:lang w:val="en-US"/>
+        </w:rPr>
+        <w:t>LD  FIFTH</w:t>
+      </w:r>
+      <w:proofErr w:type="gramEnd"/>
+      <w:r>
+        <w:rPr>
+          <w:color w:val="0D0D0D" w:themeColor="text1" w:themeTint="F2"/>
+          <w:lang w:val="en-US"/>
+        </w:rPr>
+        <w:t>_H</w:t>
+      </w:r>
+    </w:p>
+    <w:p>
+      <w:pPr>
+        <w:pStyle w:val="BodyText"/>
+        <w:rPr>
+          <w:color w:val="0D0D0D" w:themeColor="text1" w:themeTint="F2"/>
+          <w:lang w:val="en-US"/>
+        </w:rPr>
+      </w:pPr>
+      <w:r>
+        <w:rPr>
+          <w:color w:val="0D0D0D" w:themeColor="text1" w:themeTint="F2"/>
+          <w:lang w:val="en-US"/>
+        </w:rPr>
+        <w:t xml:space="preserve">        ADC R_H</w:t>
+      </w:r>
+    </w:p>
+    <w:p>
+      <w:pPr>
+        <w:pStyle w:val="BodyText"/>
+        <w:rPr>
+          <w:color w:val="0D0D0D" w:themeColor="text1" w:themeTint="F2"/>
+          <w:lang w:val="en-US"/>
+        </w:rPr>
+      </w:pPr>
+      <w:r>
+        <w:rPr>
+          <w:color w:val="0D0D0D" w:themeColor="text1" w:themeTint="F2"/>
+          <w:lang w:val="en-US"/>
+        </w:rPr>
+        <w:t xml:space="preserve">        </w:t>
+      </w:r>
+      <w:proofErr w:type="gramStart"/>
+      <w:r>
+        <w:rPr>
+          <w:color w:val="0D0D0D" w:themeColor="text1" w:themeTint="F2"/>
+          <w:lang w:val="en-US"/>
+        </w:rPr>
+        <w:t>ST  R</w:t>
+      </w:r>
+      <w:proofErr w:type="gramEnd"/>
+      <w:r>
+        <w:rPr>
+          <w:color w:val="0D0D0D" w:themeColor="text1" w:themeTint="F2"/>
+          <w:lang w:val="en-US"/>
+        </w:rPr>
+        <w:t>_H</w:t>
+      </w:r>
+    </w:p>
+    <w:p>
+      <w:pPr>
+        <w:pStyle w:val="BodyText"/>
+        <w:rPr>
+          <w:color w:val="0D0D0D" w:themeColor="text1" w:themeTint="F2"/>
+          <w:lang w:val="en-US"/>
+        </w:rPr>
+      </w:pPr>
+    </w:p>
+    <w:p>
+      <w:pPr>
+        <w:pStyle w:val="BodyText"/>
+        <w:ind w:firstLine="0"/>
+        <w:rPr>
+          <w:color w:val="0D0D0D" w:themeColor="text1" w:themeTint="F2"/>
+          <w:lang w:val="en-US"/>
+        </w:rPr>
+      </w:pPr>
+      <w:r>
+        <w:rPr>
+          <w:color w:val="0D0D0D" w:themeColor="text1" w:themeTint="F2"/>
+          <w:lang w:val="en-US"/>
+        </w:rPr>
+        <w:t xml:space="preserve">        HLT</w:t>
       </w:r>
     </w:p>
     <w:sectPr>
@@ -22108,7 +21654,7 @@
 </file>
 
 <file path=word/numbering.xml><?xml version="1.0" encoding="utf-8"?>
-<w:numbering xmlns:wpc="http://schemas.microsoft.com/office/word/2010/wordprocessingCanvas" xmlns:cx="http://schemas.microsoft.com/office/drawing/2014/chartex" xmlns:cx1="http://schemas.microsoft.com/office/drawing/2015/9/8/chartex" xmlns:cx2="http://schemas.microsoft.com/office/drawing/2015/10/21/chartex" xmlns:cx3="http://schemas.microsoft.com/office/drawing/2016/5/9/chartex" xmlns:cx4="http://schemas.microsoft.com/office/drawing/2016/5/10/chartex" xmlns:cx5="http://schemas.microsoft.com/office/drawing/2016/5/11/chartex" xmlns:cx6="http://schemas.microsoft.com/office/drawing/2016/5/12/chartex" xmlns:cx7="http://schemas.microsoft.com/office/drawing/2016/5/13/chartex" xmlns:cx8="http://schemas.microsoft.com/office/drawing/2016/5/14/chartex" xmlns:mc="http://schemas.openxmlformats.org/markup-compatibility/2006" xmlns:aink="http://schemas.microsoft.com/office/drawing/2016/ink" xmlns:am3d="http://schemas.microsoft.com/office/drawing/2017/model3d" xmlns:o="urn:schemas-microsoft-com:office:office" xmlns:oel="http://schemas.microsoft.com/office/2019/extlst" xmlns:r="http://schemas.openxmlformats.org/officeDocument/2006/relationships" xmlns:m="http://schemas.openxmlformats.org/officeDocument/2006/math" xmlns:v="urn:schemas-microsoft-com:vml" xmlns:wp14="http://schemas.microsoft.com/office/word/2010/wordprocessingDrawing" xmlns:wp="http://schemas.openxmlformats.org/drawingml/2006/wordprocessingDrawing" xmlns:w10="urn:schemas-microsoft-com:office:word" xmlns:w="http://schemas.openxmlformats.org/wordprocessingml/2006/main" xmlns:w14="http://schemas.microsoft.com/office/word/2010/wordml" xmlns:w15="http://schemas.microsoft.com/office/word/2012/wordml" xmlns:w16cex="http://schemas.microsoft.com/office/word/2018/wordml/cex" xmlns:w16cid="http://schemas.microsoft.com/office/word/2016/wordml/cid" xmlns:w16="http://schemas.microsoft.com/office/word/2018/wordml" xmlns:w16du="http://schemas.microsoft.com/office/word/2023/wordml/word16du" xmlns:w16sdtdh="http://schemas.microsoft.com/office/word/2020/wordml/sdtdatahash" xmlns:w16se="http://schemas.microsoft.com/office/word/2015/wordml/symex" xmlns:wpg="http://schemas.microsoft.com/office/word/2010/wordprocessingGroup" xmlns:wpi="http://schemas.microsoft.com/office/word/2010/wordprocessingInk" xmlns:wne="http://schemas.microsoft.com/office/word/2006/wordml" xmlns:wps="http://schemas.microsoft.com/office/word/2010/wordprocessingShape" mc:Ignorable="w14 w15 w16se w16cid w16 w16cex w16sdtdh w16du wp14">
+<w:numbering xmlns:wpc="http://schemas.microsoft.com/office/word/2010/wordprocessingCanvas" xmlns:cx="http://schemas.microsoft.com/office/drawing/2014/chartex" xmlns:cx1="http://schemas.microsoft.com/office/drawing/2015/9/8/chartex" xmlns:cx2="http://schemas.microsoft.com/office/drawing/2015/10/21/chartex" xmlns:cx3="http://schemas.microsoft.com/office/drawing/2016/5/9/chartex" xmlns:cx4="http://schemas.microsoft.com/office/drawing/2016/5/10/chartex" xmlns:cx5="http://schemas.microsoft.com/office/drawing/2016/5/11/chartex" xmlns:cx6="http://schemas.microsoft.com/office/drawing/2016/5/12/chartex" xmlns:cx7="http://schemas.microsoft.com/office/drawing/2016/5/13/chartex" xmlns:cx8="http://schemas.microsoft.com/office/drawing/2016/5/14/chartex" xmlns:mc="http://schemas.openxmlformats.org/markup-compatibility/2006" xmlns:aink="http://schemas.microsoft.com/office/drawing/2016/ink" xmlns:am3d="http://schemas.microsoft.com/office/drawing/2017/model3d" xmlns:o="urn:schemas-microsoft-com:office:office" xmlns:oel="http://schemas.microsoft.com/office/2019/extlst" xmlns:r="http://schemas.openxmlformats.org/officeDocument/2006/relationships" xmlns:m="http://schemas.openxmlformats.org/officeDocument/2006/math" xmlns:v="urn:schemas-microsoft-com:vml" xmlns:wp14="http://schemas.microsoft.com/office/word/2010/wordprocessingDrawing" xmlns:wp="http://schemas.openxmlformats.org/drawingml/2006/wordprocessingDrawing" xmlns:w10="urn:schemas-microsoft-com:office:word" xmlns:w="http://schemas.openxmlformats.org/wordprocessingml/2006/main" xmlns:w14="http://schemas.microsoft.com/office/word/2010/wordml" xmlns:w15="http://schemas.microsoft.com/office/word/2012/wordml" xmlns:w16cex="http://schemas.microsoft.com/office/word/2018/wordml/cex" xmlns:w16cid="http://schemas.microsoft.com/office/word/2016/wordml/cid" xmlns:w16="http://schemas.microsoft.com/office/word/2018/wordml" xmlns:w16du="http://schemas.microsoft.com/office/word/2023/wordml/word16du" xmlns:w16sdtdh="http://schemas.microsoft.com/office/word/2020/wordml/sdtdatahash" xmlns:w16sdtfl="http://schemas.microsoft.com/office/word/2024/wordml/sdtformatlock" xmlns:w16se="http://schemas.microsoft.com/office/word/2015/wordml/symex" xmlns:wpg="http://schemas.microsoft.com/office/word/2010/wordprocessingGroup" xmlns:wpi="http://schemas.microsoft.com/office/word/2010/wordprocessingInk" xmlns:wne="http://schemas.microsoft.com/office/word/2006/wordml" xmlns:wps="http://schemas.microsoft.com/office/word/2010/wordprocessingShape" mc:Ignorable="w14 w15 w16se w16cid w16 w16cex w16sdtdh w16sdtfl w16du wp14">
   <w:abstractNum w:abstractNumId="0" w15:restartNumberingAfterBreak="0">
     <w:nsid w:val="0D9B173A"/>
     <w:multiLevelType w:val="hybridMultilevel"/>
@@ -23078,7 +22624,7 @@
 </file>
 
 <file path=word/styles.xml><?xml version="1.0" encoding="utf-8"?>
-<w:styles xmlns:mc="http://schemas.openxmlformats.org/markup-compatibility/2006" xmlns:r="http://schemas.openxmlformats.org/officeDocument/2006/relationships" xmlns:w="http://schemas.openxmlformats.org/wordprocessingml/2006/main" xmlns:w14="http://schemas.microsoft.com/office/word/2010/wordml" xmlns:w15="http://schemas.microsoft.com/office/word/2012/wordml" xmlns:w16cex="http://schemas.microsoft.com/office/word/2018/wordml/cex" xmlns:w16cid="http://schemas.microsoft.com/office/word/2016/wordml/cid" xmlns:w16="http://schemas.microsoft.com/office/word/2018/wordml" xmlns:w16du="http://schemas.microsoft.com/office/word/2023/wordml/word16du" xmlns:w16sdtdh="http://schemas.microsoft.com/office/word/2020/wordml/sdtdatahash" xmlns:w16se="http://schemas.microsoft.com/office/word/2015/wordml/symex" mc:Ignorable="w14 w15 w16se w16cid w16 w16cex w16sdtdh w16du">
+<w:styles xmlns:mc="http://schemas.openxmlformats.org/markup-compatibility/2006" xmlns:r="http://schemas.openxmlformats.org/officeDocument/2006/relationships" xmlns:w="http://schemas.openxmlformats.org/wordprocessingml/2006/main" xmlns:w14="http://schemas.microsoft.com/office/word/2010/wordml" xmlns:w15="http://schemas.microsoft.com/office/word/2012/wordml" xmlns:w16cex="http://schemas.microsoft.com/office/word/2018/wordml/cex" xmlns:w16cid="http://schemas.microsoft.com/office/word/2016/wordml/cid" xmlns:w16="http://schemas.microsoft.com/office/word/2018/wordml" xmlns:w16du="http://schemas.microsoft.com/office/word/2023/wordml/word16du" xmlns:w16sdtdh="http://schemas.microsoft.com/office/word/2020/wordml/sdtdatahash" xmlns:w16sdtfl="http://schemas.microsoft.com/office/word/2024/wordml/sdtformatlock" xmlns:w16se="http://schemas.microsoft.com/office/word/2015/wordml/symex" mc:Ignorable="w14 w15 w16se w16cid w16 w16cex w16sdtdh w16sdtfl w16du">
   <w:docDefaults>
     <w:rPrDefault>
       <w:rPr>

</xml_diff>